<commit_message>
Arrays Reverse & Sort | OOPS Example | Kotlin changes | Singleton Pattern
</commit_message>
<xml_diff>
--- a/java-dev/src/main/resources/notes/Java_Notes_Vk.docx
+++ b/java-dev/src/main/resources/notes/Java_Notes_Vk.docx
@@ -126,6 +126,12 @@
         </w:rPr>
         <w:t>multiple times</w:t>
       </w:r>
+      <w:r>
+        <w:rPr>
+          <w:rFonts w:ascii="Inconsolata" w:hAnsi="Inconsolata"/>
+        </w:rPr>
+        <w:t>. In Java, only references can be used to access an object.</w:t>
+      </w:r>
     </w:p>
     <w:p>
       <w:pPr>
@@ -169,6 +175,758 @@
           <w:rFonts w:ascii="Inconsolata" w:hAnsi="Inconsolata"/>
         </w:rPr>
         <w:t xml:space="preserve"> – used to call current class members except in static context</w:t>
+      </w:r>
+    </w:p>
+    <w:p>
+      <w:pPr>
+        <w:spacing w:line="276" w:lineRule="auto"/>
+        <w:jc w:val="both"/>
+        <w:rPr>
+          <w:rFonts w:ascii="Inconsolata" w:hAnsi="Inconsolata"/>
+        </w:rPr>
+      </w:pPr>
+      <w:r>
+        <w:rPr>
+          <w:rFonts w:ascii="Inconsolata" w:hAnsi="Inconsolata"/>
+          <w:color w:val="0000FF"/>
+        </w:rPr>
+        <w:t>primitives</w:t>
+      </w:r>
+      <w:r>
+        <w:rPr>
+          <w:rFonts w:ascii="Inconsolata" w:hAnsi="Inconsolata"/>
+        </w:rPr>
+        <w:t xml:space="preserve"> – </w:t>
+      </w:r>
+      <w:r>
+        <w:rPr>
+          <w:rFonts w:ascii="Inconsolata" w:hAnsi="Inconsolata"/>
+        </w:rPr>
+        <w:t>byte</w:t>
+      </w:r>
+      <w:r>
+        <w:rPr>
+          <w:rFonts w:ascii="Inconsolata" w:hAnsi="Inconsolata"/>
+        </w:rPr>
+        <w:t xml:space="preserve"> (</w:t>
+      </w:r>
+      <w:r>
+        <w:rPr>
+          <w:rFonts w:ascii="Inconsolata" w:hAnsi="Inconsolata"/>
+        </w:rPr>
+        <w:t>8 bits</w:t>
+      </w:r>
+      <w:r>
+        <w:rPr>
+          <w:rFonts w:ascii="Inconsolata" w:hAnsi="Inconsolata"/>
+        </w:rPr>
+        <w:t xml:space="preserve">), </w:t>
+      </w:r>
+      <w:r>
+        <w:rPr>
+          <w:rFonts w:ascii="Inconsolata" w:hAnsi="Inconsolata"/>
+        </w:rPr>
+        <w:t>short</w:t>
+      </w:r>
+      <w:r>
+        <w:rPr>
+          <w:rFonts w:ascii="Inconsolata" w:hAnsi="Inconsolata"/>
+        </w:rPr>
+        <w:t xml:space="preserve"> (</w:t>
+      </w:r>
+      <w:r>
+        <w:rPr>
+          <w:rFonts w:ascii="Inconsolata" w:hAnsi="Inconsolata"/>
+        </w:rPr>
+        <w:t>16</w:t>
+      </w:r>
+      <w:r>
+        <w:rPr>
+          <w:rFonts w:ascii="Inconsolata" w:hAnsi="Inconsolata"/>
+        </w:rPr>
+        <w:t xml:space="preserve">), </w:t>
+      </w:r>
+      <w:proofErr w:type="spellStart"/>
+      <w:r>
+        <w:rPr>
+          <w:rFonts w:ascii="Inconsolata" w:hAnsi="Inconsolata"/>
+        </w:rPr>
+        <w:t>int</w:t>
+      </w:r>
+      <w:proofErr w:type="spellEnd"/>
+      <w:r>
+        <w:rPr>
+          <w:rFonts w:ascii="Inconsolata" w:hAnsi="Inconsolata"/>
+        </w:rPr>
+        <w:t xml:space="preserve"> </w:t>
+      </w:r>
+      <w:r>
+        <w:rPr>
+          <w:rFonts w:ascii="Inconsolata" w:hAnsi="Inconsolata"/>
+        </w:rPr>
+        <w:t>(</w:t>
+      </w:r>
+      <w:r>
+        <w:rPr>
+          <w:rFonts w:ascii="Inconsolata" w:hAnsi="Inconsolata"/>
+        </w:rPr>
+        <w:t>32</w:t>
+      </w:r>
+      <w:r>
+        <w:rPr>
+          <w:rFonts w:ascii="Inconsolata" w:hAnsi="Inconsolata"/>
+        </w:rPr>
+        <w:t xml:space="preserve">), </w:t>
+      </w:r>
+      <w:r>
+        <w:rPr>
+          <w:rFonts w:ascii="Inconsolata" w:hAnsi="Inconsolata"/>
+        </w:rPr>
+        <w:t>long</w:t>
+      </w:r>
+      <w:r>
+        <w:rPr>
+          <w:rFonts w:ascii="Inconsolata" w:hAnsi="Inconsolata"/>
+        </w:rPr>
+        <w:t xml:space="preserve"> (</w:t>
+      </w:r>
+      <w:r>
+        <w:rPr>
+          <w:rFonts w:ascii="Inconsolata" w:hAnsi="Inconsolata"/>
+        </w:rPr>
+        <w:t>64</w:t>
+      </w:r>
+      <w:r>
+        <w:rPr>
+          <w:rFonts w:ascii="Inconsolata" w:hAnsi="Inconsolata"/>
+        </w:rPr>
+        <w:t xml:space="preserve">), </w:t>
+      </w:r>
+      <w:r>
+        <w:rPr>
+          <w:rFonts w:ascii="Inconsolata" w:hAnsi="Inconsolata"/>
+        </w:rPr>
+        <w:t>float</w:t>
+      </w:r>
+      <w:r>
+        <w:rPr>
+          <w:rFonts w:ascii="Inconsolata" w:hAnsi="Inconsolata"/>
+        </w:rPr>
+        <w:t>/</w:t>
+      </w:r>
+      <w:r>
+        <w:rPr>
+          <w:rFonts w:ascii="Inconsolata" w:hAnsi="Inconsolata"/>
+        </w:rPr>
+        <w:t>double</w:t>
+      </w:r>
+      <w:r>
+        <w:rPr>
+          <w:rFonts w:ascii="Inconsolata" w:hAnsi="Inconsolata"/>
+        </w:rPr>
+        <w:t xml:space="preserve"> (</w:t>
+      </w:r>
+      <w:r>
+        <w:rPr>
+          <w:rFonts w:ascii="Inconsolata" w:hAnsi="Inconsolata"/>
+        </w:rPr>
+        <w:t>64</w:t>
+      </w:r>
+      <w:r>
+        <w:rPr>
+          <w:rFonts w:ascii="Inconsolata" w:hAnsi="Inconsolata"/>
+        </w:rPr>
+        <w:t xml:space="preserve">), char (16 bits), </w:t>
+      </w:r>
+      <w:proofErr w:type="spellStart"/>
+      <w:r>
+        <w:rPr>
+          <w:rFonts w:ascii="Inconsolata" w:hAnsi="Inconsolata"/>
+        </w:rPr>
+        <w:t>boolean</w:t>
+      </w:r>
+      <w:proofErr w:type="spellEnd"/>
+      <w:r>
+        <w:rPr>
+          <w:rFonts w:ascii="Inconsolata" w:hAnsi="Inconsolata"/>
+        </w:rPr>
+        <w:t xml:space="preserve"> (0 or 1)</w:t>
+      </w:r>
+    </w:p>
+    <w:p>
+      <w:pPr>
+        <w:spacing w:line="276" w:lineRule="auto"/>
+        <w:jc w:val="both"/>
+        <w:rPr>
+          <w:rFonts w:ascii="Inconsolata" w:hAnsi="Inconsolata"/>
+        </w:rPr>
+      </w:pPr>
+      <w:r>
+        <w:rPr>
+          <w:rFonts w:ascii="Inconsolata" w:hAnsi="Inconsolata"/>
+          <w:color w:val="0000FF"/>
+        </w:rPr>
+        <w:t>synchronized</w:t>
+      </w:r>
+      <w:r>
+        <w:rPr>
+          <w:rFonts w:ascii="Inconsolata" w:hAnsi="Inconsolata"/>
+        </w:rPr>
+        <w:t xml:space="preserve"> </w:t>
+      </w:r>
+      <w:r>
+        <w:rPr>
+          <w:rFonts w:ascii="Inconsolata" w:hAnsi="Inconsolata"/>
+        </w:rPr>
+        <w:t>–</w:t>
+      </w:r>
+      <w:r>
+        <w:rPr>
+          <w:rFonts w:ascii="Inconsolata" w:hAnsi="Inconsolata"/>
+        </w:rPr>
+        <w:t xml:space="preserve"> </w:t>
+      </w:r>
+      <w:r>
+        <w:rPr>
+          <w:rFonts w:ascii="Inconsolata" w:hAnsi="Inconsolata"/>
+        </w:rPr>
+        <w:t>used to make a resource thread safe.</w:t>
+      </w:r>
+      <w:r>
+        <w:t xml:space="preserve"> </w:t>
+      </w:r>
+      <w:r>
+        <w:rPr>
+          <w:rFonts w:ascii="Inconsolata" w:hAnsi="Inconsolata"/>
+        </w:rPr>
+        <w:t>When a synchronized resource is accessed by a thread, it will acquire lock and no other</w:t>
+      </w:r>
+      <w:r>
+        <w:rPr>
+          <w:rFonts w:ascii="Inconsolata" w:hAnsi="Inconsolata"/>
+        </w:rPr>
+        <w:t xml:space="preserve"> thread is allowed to access it</w:t>
+      </w:r>
+    </w:p>
+    <w:p>
+      <w:pPr>
+        <w:spacing w:line="276" w:lineRule="auto"/>
+        <w:jc w:val="both"/>
+        <w:rPr>
+          <w:rFonts w:ascii="Inconsolata" w:hAnsi="Inconsolata"/>
+        </w:rPr>
+      </w:pPr>
+      <w:hyperlink r:id="rId6" w:history="1">
+        <w:r>
+          <w:rPr>
+            <w:rStyle w:val="Hyperlink"/>
+            <w:rFonts w:ascii="Inconsolata" w:hAnsi="Inconsolata"/>
+          </w:rPr>
+          <w:t>volatile</w:t>
+        </w:r>
+      </w:hyperlink>
+      <w:r>
+        <w:rPr>
+          <w:rFonts w:ascii="Inconsolata" w:hAnsi="Inconsolata"/>
+        </w:rPr>
+        <w:t xml:space="preserve"> – a </w:t>
+      </w:r>
+      <w:r>
+        <w:rPr>
+          <w:rFonts w:ascii="Inconsolata" w:hAnsi="Inconsolata"/>
+        </w:rPr>
+        <w:t xml:space="preserve">variable </w:t>
+      </w:r>
+      <w:r>
+        <w:rPr>
+          <w:rFonts w:ascii="Inconsolata" w:hAnsi="Inconsolata"/>
+        </w:rPr>
+        <w:t xml:space="preserve">whose value is always </w:t>
+      </w:r>
+      <w:r>
+        <w:rPr>
+          <w:rFonts w:ascii="Inconsolata" w:hAnsi="Inconsolata"/>
+        </w:rPr>
+        <w:t>access</w:t>
+      </w:r>
+      <w:r>
+        <w:rPr>
+          <w:rFonts w:ascii="Inconsolata" w:hAnsi="Inconsolata"/>
+        </w:rPr>
+        <w:t>ed</w:t>
+      </w:r>
+      <w:r>
+        <w:rPr>
+          <w:rFonts w:ascii="Inconsolata" w:hAnsi="Inconsolata"/>
+        </w:rPr>
+        <w:t xml:space="preserve"> from JVM memory. Thus if different threads are accessing this variable all will be having same value</w:t>
+      </w:r>
+    </w:p>
+    <w:p>
+      <w:pPr>
+        <w:spacing w:line="276" w:lineRule="auto"/>
+        <w:jc w:val="both"/>
+        <w:rPr>
+          <w:rFonts w:ascii="Inconsolata" w:hAnsi="Inconsolata"/>
+        </w:rPr>
+      </w:pPr>
+      <w:r>
+        <w:rPr>
+          <w:rFonts w:ascii="Inconsolata" w:hAnsi="Inconsolata"/>
+          <w:noProof/>
+          <w:color w:val="3333FF"/>
+        </w:rPr>
+        <mc:AlternateContent>
+          <mc:Choice Requires="wps">
+            <w:drawing>
+              <wp:anchor distT="0" distB="0" distL="114300" distR="114300" simplePos="0" relativeHeight="251706368" behindDoc="0" locked="0" layoutInCell="1" allowOverlap="1" wp14:anchorId="5EB17A35" wp14:editId="59AA2EC6">
+                <wp:simplePos x="0" y="0"/>
+                <wp:positionH relativeFrom="column">
+                  <wp:posOffset>0</wp:posOffset>
+                </wp:positionH>
+                <wp:positionV relativeFrom="paragraph">
+                  <wp:posOffset>83185</wp:posOffset>
+                </wp:positionV>
+                <wp:extent cx="6324600" cy="7620"/>
+                <wp:effectExtent l="0" t="0" r="19050" b="30480"/>
+                <wp:wrapNone/>
+                <wp:docPr id="27" name="Straight Connector 27"/>
+                <wp:cNvGraphicFramePr/>
+                <a:graphic xmlns:a="http://schemas.openxmlformats.org/drawingml/2006/main">
+                  <a:graphicData uri="http://schemas.microsoft.com/office/word/2010/wordprocessingShape">
+                    <wps:wsp>
+                      <wps:cNvCnPr/>
+                      <wps:spPr>
+                        <a:xfrm>
+                          <a:off x="0" y="0"/>
+                          <a:ext cx="6324600" cy="7620"/>
+                        </a:xfrm>
+                        <a:prstGeom prst="line">
+                          <a:avLst/>
+                        </a:prstGeom>
+                        <a:ln w="9525" cap="flat" cmpd="sng" algn="ctr">
+                          <a:solidFill>
+                            <a:schemeClr val="dk1"/>
+                          </a:solidFill>
+                          <a:prstDash val="dash"/>
+                          <a:round/>
+                          <a:headEnd type="none" w="med" len="med"/>
+                          <a:tailEnd type="none" w="med" len="med"/>
+                        </a:ln>
+                      </wps:spPr>
+                      <wps:style>
+                        <a:lnRef idx="0">
+                          <a:scrgbClr r="0" g="0" b="0"/>
+                        </a:lnRef>
+                        <a:fillRef idx="0">
+                          <a:scrgbClr r="0" g="0" b="0"/>
+                        </a:fillRef>
+                        <a:effectRef idx="0">
+                          <a:scrgbClr r="0" g="0" b="0"/>
+                        </a:effectRef>
+                        <a:fontRef idx="minor">
+                          <a:schemeClr val="tx1"/>
+                        </a:fontRef>
+                      </wps:style>
+                      <wps:bodyPr/>
+                    </wps:wsp>
+                  </a:graphicData>
+                </a:graphic>
+                <wp14:sizeRelH relativeFrom="margin">
+                  <wp14:pctWidth>0</wp14:pctWidth>
+                </wp14:sizeRelH>
+                <wp14:sizeRelV relativeFrom="margin">
+                  <wp14:pctHeight>0</wp14:pctHeight>
+                </wp14:sizeRelV>
+              </wp:anchor>
+            </w:drawing>
+          </mc:Choice>
+          <mc:Fallback>
+            <w:pict>
+              <v:line w14:anchorId="351DAEDB" id="Straight Connector 27" o:spid="_x0000_s1026" style="position:absolute;z-index:251706368;visibility:visible;mso-wrap-style:square;mso-width-percent:0;mso-height-percent:0;mso-wrap-distance-left:9pt;mso-wrap-distance-top:0;mso-wrap-distance-right:9pt;mso-wrap-distance-bottom:0;mso-position-horizontal:absolute;mso-position-horizontal-relative:text;mso-position-vertical:absolute;mso-position-vertical-relative:text;mso-width-percent:0;mso-height-percent:0;mso-width-relative:margin;mso-height-relative:margin" from="0,6.55pt" to="498pt,7.15pt" o:gfxdata="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" strokecolor="black [3200]">
+                <v:stroke dashstyle="dash"/>
+              </v:line>
+            </w:pict>
+          </mc:Fallback>
+        </mc:AlternateContent>
+      </w:r>
+    </w:p>
+    <w:p>
+      <w:pPr>
+        <w:spacing w:line="276" w:lineRule="auto"/>
+        <w:jc w:val="both"/>
+        <w:rPr>
+          <w:rFonts w:ascii="Inconsolata" w:hAnsi="Inconsolata"/>
+        </w:rPr>
+      </w:pPr>
+      <w:r>
+        <w:rPr>
+          <w:rFonts w:ascii="Inconsolata" w:hAnsi="Inconsolata"/>
+        </w:rPr>
+        <w:t>All objects have these methods – toString(), hashCode(), equals(), notify(), notifyAll(), wait()</w:t>
+      </w:r>
+    </w:p>
+    <w:p>
+      <w:pPr>
+        <w:spacing w:line="276" w:lineRule="auto"/>
+        <w:jc w:val="both"/>
+        <w:rPr>
+          <w:rFonts w:ascii="Inconsolata" w:hAnsi="Inconsolata"/>
+        </w:rPr>
+      </w:pPr>
+      <w:r>
+        <w:rPr>
+          <w:rFonts w:ascii="Inconsolata" w:hAnsi="Inconsolata"/>
+          <w:noProof/>
+          <w:color w:val="3333FF"/>
+        </w:rPr>
+        <mc:AlternateContent>
+          <mc:Choice Requires="wps">
+            <w:drawing>
+              <wp:anchor distT="0" distB="0" distL="114300" distR="114300" simplePos="0" relativeHeight="251704320" behindDoc="0" locked="0" layoutInCell="1" allowOverlap="1" wp14:anchorId="7BC4A408" wp14:editId="41D5B606">
+                <wp:simplePos x="0" y="0"/>
+                <wp:positionH relativeFrom="column">
+                  <wp:posOffset>0</wp:posOffset>
+                </wp:positionH>
+                <wp:positionV relativeFrom="paragraph">
+                  <wp:posOffset>83185</wp:posOffset>
+                </wp:positionV>
+                <wp:extent cx="6324600" cy="7620"/>
+                <wp:effectExtent l="0" t="0" r="19050" b="30480"/>
+                <wp:wrapNone/>
+                <wp:docPr id="26" name="Straight Connector 26"/>
+                <wp:cNvGraphicFramePr/>
+                <a:graphic xmlns:a="http://schemas.openxmlformats.org/drawingml/2006/main">
+                  <a:graphicData uri="http://schemas.microsoft.com/office/word/2010/wordprocessingShape">
+                    <wps:wsp>
+                      <wps:cNvCnPr/>
+                      <wps:spPr>
+                        <a:xfrm>
+                          <a:off x="0" y="0"/>
+                          <a:ext cx="6324600" cy="7620"/>
+                        </a:xfrm>
+                        <a:prstGeom prst="line">
+                          <a:avLst/>
+                        </a:prstGeom>
+                        <a:ln w="9525" cap="flat" cmpd="sng" algn="ctr">
+                          <a:solidFill>
+                            <a:schemeClr val="dk1"/>
+                          </a:solidFill>
+                          <a:prstDash val="dash"/>
+                          <a:round/>
+                          <a:headEnd type="none" w="med" len="med"/>
+                          <a:tailEnd type="none" w="med" len="med"/>
+                        </a:ln>
+                      </wps:spPr>
+                      <wps:style>
+                        <a:lnRef idx="0">
+                          <a:scrgbClr r="0" g="0" b="0"/>
+                        </a:lnRef>
+                        <a:fillRef idx="0">
+                          <a:scrgbClr r="0" g="0" b="0"/>
+                        </a:fillRef>
+                        <a:effectRef idx="0">
+                          <a:scrgbClr r="0" g="0" b="0"/>
+                        </a:effectRef>
+                        <a:fontRef idx="minor">
+                          <a:schemeClr val="tx1"/>
+                        </a:fontRef>
+                      </wps:style>
+                      <wps:bodyPr/>
+                    </wps:wsp>
+                  </a:graphicData>
+                </a:graphic>
+                <wp14:sizeRelH relativeFrom="margin">
+                  <wp14:pctWidth>0</wp14:pctWidth>
+                </wp14:sizeRelH>
+                <wp14:sizeRelV relativeFrom="margin">
+                  <wp14:pctHeight>0</wp14:pctHeight>
+                </wp14:sizeRelV>
+              </wp:anchor>
+            </w:drawing>
+          </mc:Choice>
+          <mc:Fallback>
+            <w:pict>
+              <v:line w14:anchorId="36225032" id="Straight Connector 26" o:spid="_x0000_s1026" style="position:absolute;z-index:251704320;visibility:visible;mso-wrap-style:square;mso-width-percent:0;mso-height-percent:0;mso-wrap-distance-left:9pt;mso-wrap-distance-top:0;mso-wrap-distance-right:9pt;mso-wrap-distance-bottom:0;mso-position-horizontal:absolute;mso-position-horizontal-relative:text;mso-position-vertical:absolute;mso-position-vertical-relative:text;mso-width-percent:0;mso-height-percent:0;mso-width-relative:margin;mso-height-relative:margin" from="0,6.55pt" to="498pt,7.15pt" o:gfxdata="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" strokecolor="black [3200]">
+                <v:stroke dashstyle="dash"/>
+              </v:line>
+            </w:pict>
+          </mc:Fallback>
+        </mc:AlternateContent>
+      </w:r>
+    </w:p>
+    <w:p>
+      <w:pPr>
+        <w:spacing w:line="276" w:lineRule="auto"/>
+        <w:jc w:val="both"/>
+        <w:rPr>
+          <w:rFonts w:ascii="Inconsolata" w:hAnsi="Inconsolata"/>
+          <w:sz w:val="24"/>
+        </w:rPr>
+      </w:pPr>
+      <w:r>
+        <w:rPr>
+          <w:rFonts w:ascii="Inconsolata" w:hAnsi="Inconsolata"/>
+          <w:b/>
+          <w:sz w:val="24"/>
+          <w:u w:val="single"/>
+        </w:rPr>
+        <w:t>Method Overloading</w:t>
+      </w:r>
+      <w:r>
+        <w:rPr>
+          <w:rFonts w:ascii="Inconsolata" w:hAnsi="Inconsolata"/>
+          <w:sz w:val="24"/>
+        </w:rPr>
+        <w:t>:</w:t>
+      </w:r>
+      <w:r>
+        <w:rPr>
+          <w:rFonts w:ascii="Inconsolata" w:hAnsi="Inconsolata"/>
+          <w:sz w:val="24"/>
+        </w:rPr>
+        <w:t xml:space="preserve"> using same method name with different signatures. Improves code consistency, readability and re-usability</w:t>
+      </w:r>
+    </w:p>
+    <w:bookmarkStart w:id="0" w:name="_MON_1674060852"/>
+    <w:bookmarkEnd w:id="0"/>
+    <w:p>
+      <w:pPr>
+        <w:spacing w:line="276" w:lineRule="auto"/>
+        <w:jc w:val="both"/>
+      </w:pPr>
+      <w:r>
+        <w:object w:dxaOrig="9360" w:dyaOrig="632">
+          <v:shapetype id="_x0000_t75" coordsize="21600,21600" o:spt="75" o:preferrelative="t" path="m@4@5l@4@11@9@11@9@5xe" filled="f" stroked="f">
+            <v:stroke joinstyle="miter"/>
+            <v:formulas>
+              <v:f eqn="if lineDrawn pixelLineWidth 0"/>
+              <v:f eqn="sum @0 1 0"/>
+              <v:f eqn="sum 0 0 @1"/>
+              <v:f eqn="prod @2 1 2"/>
+              <v:f eqn="prod @3 21600 pixelWidth"/>
+              <v:f eqn="prod @3 21600 pixelHeight"/>
+              <v:f eqn="sum @0 0 1"/>
+              <v:f eqn="prod @6 1 2"/>
+              <v:f eqn="prod @7 21600 pixelWidth"/>
+              <v:f eqn="sum @8 21600 0"/>
+              <v:f eqn="prod @7 21600 pixelHeight"/>
+              <v:f eqn="sum @10 21600 0"/>
+            </v:formulas>
+            <v:path o:extrusionok="f" gradientshapeok="t" o:connecttype="rect"/>
+            <o:lock v:ext="edit" aspectratio="t"/>
+          </v:shapetype>
+          <v:shape id="_x0000_i1054" type="#_x0000_t75" style="width:468pt;height:31.8pt" o:ole="">
+            <v:imagedata r:id="rId7" o:title=""/>
+          </v:shape>
+          <o:OLEObject Type="Embed" ProgID="Word.OpenDocumentText.12" ShapeID="_x0000_i1054" DrawAspect="Content" ObjectID="_1674227523" r:id="rId8"/>
+        </w:object>
+      </w:r>
+    </w:p>
+    <w:p>
+      <w:pPr>
+        <w:spacing w:line="276" w:lineRule="auto"/>
+        <w:jc w:val="both"/>
+        <w:rPr>
+          <w:rFonts w:ascii="Inconsolata" w:hAnsi="Inconsolata"/>
+        </w:rPr>
+      </w:pPr>
+      <w:r>
+        <w:rPr>
+          <w:rFonts w:ascii="Inconsolata" w:hAnsi="Inconsolata"/>
+          <w:noProof/>
+          <w:color w:val="3333FF"/>
+        </w:rPr>
+        <mc:AlternateContent>
+          <mc:Choice Requires="wps">
+            <w:drawing>
+              <wp:anchor distT="0" distB="0" distL="114300" distR="114300" simplePos="0" relativeHeight="251708416" behindDoc="0" locked="0" layoutInCell="1" allowOverlap="1" wp14:anchorId="370EC89C" wp14:editId="4D32E7FB">
+                <wp:simplePos x="0" y="0"/>
+                <wp:positionH relativeFrom="column">
+                  <wp:posOffset>0</wp:posOffset>
+                </wp:positionH>
+                <wp:positionV relativeFrom="paragraph">
+                  <wp:posOffset>76200</wp:posOffset>
+                </wp:positionV>
+                <wp:extent cx="6324600" cy="7620"/>
+                <wp:effectExtent l="0" t="0" r="19050" b="30480"/>
+                <wp:wrapNone/>
+                <wp:docPr id="32" name="Straight Connector 32"/>
+                <wp:cNvGraphicFramePr/>
+                <a:graphic xmlns:a="http://schemas.openxmlformats.org/drawingml/2006/main">
+                  <a:graphicData uri="http://schemas.microsoft.com/office/word/2010/wordprocessingShape">
+                    <wps:wsp>
+                      <wps:cNvCnPr/>
+                      <wps:spPr>
+                        <a:xfrm>
+                          <a:off x="0" y="0"/>
+                          <a:ext cx="6324600" cy="7620"/>
+                        </a:xfrm>
+                        <a:prstGeom prst="line">
+                          <a:avLst/>
+                        </a:prstGeom>
+                        <a:ln w="9525" cap="flat" cmpd="sng" algn="ctr">
+                          <a:solidFill>
+                            <a:schemeClr val="dk1"/>
+                          </a:solidFill>
+                          <a:prstDash val="dash"/>
+                          <a:round/>
+                          <a:headEnd type="none" w="med" len="med"/>
+                          <a:tailEnd type="none" w="med" len="med"/>
+                        </a:ln>
+                      </wps:spPr>
+                      <wps:style>
+                        <a:lnRef idx="0">
+                          <a:scrgbClr r="0" g="0" b="0"/>
+                        </a:lnRef>
+                        <a:fillRef idx="0">
+                          <a:scrgbClr r="0" g="0" b="0"/>
+                        </a:fillRef>
+                        <a:effectRef idx="0">
+                          <a:scrgbClr r="0" g="0" b="0"/>
+                        </a:effectRef>
+                        <a:fontRef idx="minor">
+                          <a:schemeClr val="tx1"/>
+                        </a:fontRef>
+                      </wps:style>
+                      <wps:bodyPr/>
+                    </wps:wsp>
+                  </a:graphicData>
+                </a:graphic>
+                <wp14:sizeRelH relativeFrom="margin">
+                  <wp14:pctWidth>0</wp14:pctWidth>
+                </wp14:sizeRelH>
+                <wp14:sizeRelV relativeFrom="margin">
+                  <wp14:pctHeight>0</wp14:pctHeight>
+                </wp14:sizeRelV>
+              </wp:anchor>
+            </w:drawing>
+          </mc:Choice>
+          <mc:Fallback>
+            <w:pict>
+              <v:line w14:anchorId="23445AED" id="Straight Connector 32" o:spid="_x0000_s1026" style="position:absolute;z-index:251708416;visibility:visible;mso-wrap-style:square;mso-width-percent:0;mso-height-percent:0;mso-wrap-distance-left:9pt;mso-wrap-distance-top:0;mso-wrap-distance-right:9pt;mso-wrap-distance-bottom:0;mso-position-horizontal:absolute;mso-position-horizontal-relative:text;mso-position-vertical:absolute;mso-position-vertical-relative:text;mso-width-percent:0;mso-height-percent:0;mso-width-relative:margin;mso-height-relative:margin" from="0,6pt" to="498pt,6.6pt" o:gfxdata="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" strokecolor="black [3200]">
+                <v:stroke dashstyle="dash"/>
+              </v:line>
+            </w:pict>
+          </mc:Fallback>
+        </mc:AlternateContent>
+      </w:r>
+    </w:p>
+    <w:p>
+      <w:pPr>
+        <w:spacing w:line="276" w:lineRule="auto"/>
+        <w:jc w:val="both"/>
+        <w:rPr>
+          <w:rFonts w:ascii="Inconsolata" w:hAnsi="Inconsolata"/>
+        </w:rPr>
+      </w:pPr>
+      <w:r>
+        <w:rPr>
+          <w:rFonts w:ascii="Inconsolata" w:hAnsi="Inconsolata"/>
+          <w:b/>
+          <w:u w:val="single"/>
+        </w:rPr>
+        <w:t>Singleton</w:t>
+      </w:r>
+      <w:r>
+        <w:rPr>
+          <w:rFonts w:ascii="Inconsolata" w:hAnsi="Inconsolata"/>
+        </w:rPr>
+        <w:t xml:space="preserve">: a class with only one instance i.e., whenever this class is classed the same instance is called. </w:t>
+      </w:r>
+    </w:p>
+    <w:p>
+      <w:pPr>
+        <w:spacing w:line="276" w:lineRule="auto"/>
+        <w:jc w:val="both"/>
+        <w:rPr>
+          <w:rFonts w:ascii="Inconsolata" w:hAnsi="Inconsolata"/>
+        </w:rPr>
+      </w:pPr>
+      <w:r>
+        <w:rPr>
+          <w:rFonts w:ascii="Inconsolata" w:hAnsi="Inconsolata"/>
+        </w:rPr>
+        <w:t xml:space="preserve">Singleton class is created with a private constructor and a </w:t>
+      </w:r>
+      <w:r>
+        <w:rPr>
+          <w:rFonts w:ascii="Inconsolata" w:hAnsi="Inconsolata"/>
+          <w:i/>
+        </w:rPr>
+        <w:t>static</w:t>
+      </w:r>
+      <w:r>
+        <w:rPr>
+          <w:rFonts w:ascii="Inconsolata" w:hAnsi="Inconsolata"/>
+        </w:rPr>
+        <w:t xml:space="preserve"> method that returns the instance of that class.</w:t>
+      </w:r>
+    </w:p>
+    <w:p>
+      <w:pPr>
+        <w:tabs>
+          <w:tab w:val="left" w:pos="1788"/>
+        </w:tabs>
+        <w:spacing w:line="276" w:lineRule="auto"/>
+        <w:jc w:val="both"/>
+        <w:rPr>
+          <w:rFonts w:ascii="Inconsolata" w:hAnsi="Inconsolata"/>
+        </w:rPr>
+      </w:pPr>
+      <w:hyperlink r:id="rId9" w:history="1">
+        <w:r>
+          <w:rPr>
+            <w:rStyle w:val="Hyperlink"/>
+            <w:rFonts w:ascii="Inconsolata" w:hAnsi="Inconsolata"/>
+          </w:rPr>
+          <w:t xml:space="preserve">Java Singleton Design Pattern Practices with Examples - </w:t>
+        </w:r>
+        <w:proofErr w:type="spellStart"/>
+        <w:r>
+          <w:rPr>
+            <w:rStyle w:val="Hyperlink"/>
+            <w:rFonts w:ascii="Inconsolata" w:hAnsi="Inconsolata"/>
+          </w:rPr>
+          <w:t>GeeksforGeeks</w:t>
+        </w:r>
+      </w:hyperlink>
+      <w:proofErr w:type="spellEnd"/>
+    </w:p>
+    <w:p>
+      <w:pPr>
+        <w:tabs>
+          <w:tab w:val="left" w:pos="1788"/>
+        </w:tabs>
+        <w:spacing w:line="276" w:lineRule="auto"/>
+        <w:jc w:val="both"/>
+        <w:rPr>
+          <w:rFonts w:ascii="Inconsolata" w:hAnsi="Inconsolata"/>
+        </w:rPr>
+      </w:pPr>
+      <w:hyperlink r:id="rId10" w:history="1">
+        <w:r>
+          <w:rPr>
+            <w:rStyle w:val="Hyperlink"/>
+            <w:rFonts w:ascii="Inconsolata" w:hAnsi="Inconsolata"/>
+          </w:rPr>
+          <w:t xml:space="preserve">How to prevent Singleton Pattern from Reflection, Serialization and Cloning? - </w:t>
+        </w:r>
+        <w:proofErr w:type="spellStart"/>
+        <w:r>
+          <w:rPr>
+            <w:rStyle w:val="Hyperlink"/>
+            <w:rFonts w:ascii="Inconsolata" w:hAnsi="Inconsolata"/>
+          </w:rPr>
+          <w:t>GeeksforGeeks</w:t>
+        </w:r>
+        <w:proofErr w:type="spellEnd"/>
+      </w:hyperlink>
+      <w:r>
+        <w:rPr>
+          <w:rFonts w:ascii="Inconsolata" w:hAnsi="Inconsolata"/>
+        </w:rPr>
+        <w:tab/>
       </w:r>
     </w:p>
     <w:p>
@@ -250,7 +1008,7 @@
               </wp:anchor>
             </w:drawing>
           </mc:Choice>
-          <mc:Fallback>
+          <mc:Fallback xmlns="">
             <w:pict>
               <v:line w14:anchorId="23538B9D" id="Straight Connector 24" o:spid="_x0000_s1026" style="position:absolute;z-index:251702272;visibility:visible;mso-wrap-style:square;mso-width-percent:0;mso-height-percent:0;mso-wrap-distance-left:9pt;mso-wrap-distance-top:0;mso-wrap-distance-right:9pt;mso-wrap-distance-bottom:0;mso-position-horizontal:absolute;mso-position-horizontal-relative:text;mso-position-vertical:absolute;mso-position-vertical-relative:text;mso-width-percent:0;mso-height-percent:0;mso-width-relative:margin;mso-height-relative:margin" from="0,6.55pt" to="498pt,7.15pt" o:gfxdata="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" strokecolor="black [3200]">
                 <v:stroke dashstyle="dash"/>
@@ -330,6 +1088,7 @@
           <w:color w:val="0000FF"/>
           <w:u w:val="single"/>
         </w:rPr>
+        <w:lastRenderedPageBreak/>
         <w:t>Shallow Copy</w:t>
       </w:r>
       <w:r>
@@ -365,15 +1124,7 @@
           <w:color w:val="0000FF"/>
           <w:u w:val="single"/>
         </w:rPr>
-        <w:t xml:space="preserve">Deep </w:t>
-      </w:r>
-      <w:r>
-        <w:rPr>
-          <w:rFonts w:ascii="Inconsolata" w:hAnsi="Inconsolata"/>
-          <w:color w:val="0000FF"/>
-          <w:u w:val="single"/>
-        </w:rPr>
-        <w:t>Copy</w:t>
+        <w:t>Deep Copy</w:t>
       </w:r>
       <w:r>
         <w:rPr>
@@ -399,8 +1150,6 @@
         </w:rPr>
         <w:t>i.e., any change in clone will not be reflected in the original object</w:t>
       </w:r>
-      <w:bookmarkStart w:id="0" w:name="_GoBack"/>
-      <w:bookmarkEnd w:id="0"/>
     </w:p>
     <w:p>
       <w:pPr>
@@ -595,6 +1344,7 @@
         </w:rPr>
         <w:t xml:space="preserve"> match </w:t>
       </w:r>
+      <w:proofErr w:type="spellStart"/>
       <w:r>
         <w:rPr>
           <w:rFonts w:ascii="Inconsolata" w:hAnsi="Inconsolata"/>
@@ -603,6 +1353,7 @@
         </w:rPr>
         <w:t>expectedModCount</w:t>
       </w:r>
+      <w:proofErr w:type="spellEnd"/>
       <w:r>
         <w:rPr>
           <w:rFonts w:ascii="Inconsolata" w:hAnsi="Inconsolata"/>
@@ -1589,7 +2340,6 @@
                 <w:sz w:val="20"/>
                 <w:szCs w:val="20"/>
               </w:rPr>
-              <w:lastRenderedPageBreak/>
               <w:t>Iterators of </w:t>
             </w:r>
             <w:r>
@@ -1807,29 +2557,10 @@
       </w:pPr>
       <w:r>
         <w:object w:dxaOrig="9360" w:dyaOrig="1171">
-          <v:shapetype id="_x0000_t75" coordsize="21600,21600" o:spt="75" o:preferrelative="t" path="m@4@5l@4@11@9@11@9@5xe" filled="f" stroked="f">
-            <v:stroke joinstyle="miter"/>
-            <v:formulas>
-              <v:f eqn="if lineDrawn pixelLineWidth 0"/>
-              <v:f eqn="sum @0 1 0"/>
-              <v:f eqn="sum 0 0 @1"/>
-              <v:f eqn="prod @2 1 2"/>
-              <v:f eqn="prod @3 21600 pixelWidth"/>
-              <v:f eqn="prod @3 21600 pixelHeight"/>
-              <v:f eqn="sum @0 0 1"/>
-              <v:f eqn="prod @6 1 2"/>
-              <v:f eqn="prod @7 21600 pixelWidth"/>
-              <v:f eqn="sum @8 21600 0"/>
-              <v:f eqn="prod @7 21600 pixelHeight"/>
-              <v:f eqn="sum @10 21600 0"/>
-            </v:formulas>
-            <v:path o:extrusionok="f" gradientshapeok="t" o:connecttype="rect"/>
-            <o:lock v:ext="edit" aspectratio="t"/>
-          </v:shapetype>
           <v:shape id="_x0000_i1025" type="#_x0000_t75" style="width:468pt;height:58.8pt" o:ole="">
-            <v:imagedata r:id="rId6" o:title=""/>
+            <v:imagedata r:id="rId11" o:title=""/>
           </v:shape>
-          <o:OLEObject Type="Embed" ProgID="Word.OpenDocumentText.12" ShapeID="_x0000_i1025" DrawAspect="Content" ObjectID="_1673842017" r:id="rId7"/>
+          <o:OLEObject Type="Embed" ProgID="Word.OpenDocumentText.12" ShapeID="_x0000_i1025" DrawAspect="Content" ObjectID="_1674227524" r:id="rId12"/>
         </w:object>
       </w:r>
     </w:p>
@@ -1937,6 +2668,7 @@
         <w:rPr>
           <w:rFonts w:ascii="Inconsolata" w:hAnsi="Inconsolata"/>
         </w:rPr>
+        <w:lastRenderedPageBreak/>
         <w:t>static methods cannot be overridden</w:t>
       </w:r>
     </w:p>
@@ -2086,9 +2818,9 @@
         </w:rPr>
         <w:object w:dxaOrig="9360" w:dyaOrig="702">
           <v:shape id="_x0000_i1026" type="#_x0000_t75" style="width:468pt;height:35.4pt" o:ole="">
-            <v:imagedata r:id="rId8" o:title=""/>
+            <v:imagedata r:id="rId13" o:title=""/>
           </v:shape>
-          <o:OLEObject Type="Embed" ProgID="Word.OpenDocumentText.12" ShapeID="_x0000_i1026" DrawAspect="Content" ObjectID="_1673842018" r:id="rId9"/>
+          <o:OLEObject Type="Embed" ProgID="Word.OpenDocumentText.12" ShapeID="_x0000_i1026" DrawAspect="Content" ObjectID="_1674227525" r:id="rId14"/>
         </w:object>
       </w:r>
     </w:p>
@@ -2369,7 +3101,45 @@
           <w:bCs/>
           <w:color w:val="3333FF"/>
         </w:rPr>
-        <w:t>&lt;ClassName&gt;.&lt;staticMember&gt;</w:t>
+        <w:t>&lt;</w:t>
+      </w:r>
+      <w:proofErr w:type="spellStart"/>
+      <w:r>
+        <w:rPr>
+          <w:rFonts w:ascii="Inconsolata" w:eastAsia="Times New Roman" w:hAnsi="Inconsolata" w:cs="Times New Roman"/>
+          <w:bCs/>
+          <w:color w:val="3333FF"/>
+        </w:rPr>
+        <w:t>ClassName</w:t>
+      </w:r>
+      <w:proofErr w:type="spellEnd"/>
+      <w:proofErr w:type="gramStart"/>
+      <w:r>
+        <w:rPr>
+          <w:rFonts w:ascii="Inconsolata" w:eastAsia="Times New Roman" w:hAnsi="Inconsolata" w:cs="Times New Roman"/>
+          <w:bCs/>
+          <w:color w:val="3333FF"/>
+        </w:rPr>
+        <w:t>&gt;.&lt;</w:t>
+      </w:r>
+      <w:proofErr w:type="spellStart"/>
+      <w:proofErr w:type="gramEnd"/>
+      <w:r>
+        <w:rPr>
+          <w:rFonts w:ascii="Inconsolata" w:eastAsia="Times New Roman" w:hAnsi="Inconsolata" w:cs="Times New Roman"/>
+          <w:bCs/>
+          <w:color w:val="3333FF"/>
+        </w:rPr>
+        <w:t>staticMember</w:t>
+      </w:r>
+      <w:proofErr w:type="spellEnd"/>
+      <w:r>
+        <w:rPr>
+          <w:rFonts w:ascii="Inconsolata" w:eastAsia="Times New Roman" w:hAnsi="Inconsolata" w:cs="Times New Roman"/>
+          <w:bCs/>
+          <w:color w:val="3333FF"/>
+        </w:rPr>
+        <w:t>&gt;</w:t>
       </w:r>
       <w:r>
         <w:rPr>
@@ -2397,6 +3167,7 @@
         </w:rPr>
         <w:t xml:space="preserve"> || </w:t>
       </w:r>
+      <w:proofErr w:type="spellStart"/>
       <w:r>
         <w:rPr>
           <w:rFonts w:ascii="Inconsolata" w:eastAsia="Times New Roman" w:hAnsi="Inconsolata" w:cs="Times New Roman"/>
@@ -2405,7 +3176,18 @@
           <w:iCs/>
           <w:color w:val="3333FF"/>
         </w:rPr>
-        <w:t xml:space="preserve">Collections.emptyMap() </w:t>
+        <w:t>Collections.emptyMap</w:t>
+      </w:r>
+      <w:proofErr w:type="spellEnd"/>
+      <w:r>
+        <w:rPr>
+          <w:rFonts w:ascii="Inconsolata" w:eastAsia="Times New Roman" w:hAnsi="Inconsolata" w:cs="Times New Roman"/>
+          <w:bCs/>
+          <w:i/>
+          <w:iCs/>
+          <w:color w:val="3333FF"/>
+        </w:rPr>
+        <w:t xml:space="preserve">() </w:t>
       </w:r>
       <w:r>
         <w:rPr>
@@ -2426,6 +3208,7 @@
         </w:rPr>
         <w:t xml:space="preserve"> </w:t>
       </w:r>
+      <w:proofErr w:type="spellStart"/>
       <w:r>
         <w:rPr>
           <w:rFonts w:ascii="Inconsolata" w:eastAsia="Times New Roman" w:hAnsi="Inconsolata" w:cs="Times New Roman"/>
@@ -2436,6 +3219,7 @@
         </w:rPr>
         <w:t>Math.E</w:t>
       </w:r>
+      <w:proofErr w:type="spellEnd"/>
     </w:p>
     <w:p>
       <w:pPr>
@@ -2736,7 +3520,6 @@
           <w:i/>
           <w:iCs/>
         </w:rPr>
-        <w:lastRenderedPageBreak/>
         <w:t>this</w:t>
       </w:r>
       <w:r>
@@ -2959,6 +3742,7 @@
           <w:u w:val="single"/>
         </w:rPr>
       </w:pPr>
+      <w:proofErr w:type="gramStart"/>
       <w:r>
         <w:rPr>
           <w:rFonts w:ascii="Inconsolata" w:hAnsi="Inconsolata"/>
@@ -2966,7 +3750,17 @@
           <w:sz w:val="24"/>
           <w:u w:val="single"/>
         </w:rPr>
-        <w:t>equals() &amp; ==</w:t>
+        <w:t>equals(</w:t>
+      </w:r>
+      <w:proofErr w:type="gramEnd"/>
+      <w:r>
+        <w:rPr>
+          <w:rFonts w:ascii="Inconsolata" w:hAnsi="Inconsolata"/>
+          <w:b/>
+          <w:sz w:val="24"/>
+          <w:u w:val="single"/>
+        </w:rPr>
+        <w:t>) &amp; ==</w:t>
       </w:r>
     </w:p>
     <w:bookmarkStart w:id="3" w:name="_MON_1672055081"/>
@@ -2989,9 +3783,9 @@
         </w:rPr>
         <w:object w:dxaOrig="9360" w:dyaOrig="937">
           <v:shape id="_x0000_i1027" type="#_x0000_t75" style="width:468pt;height:46.8pt" o:ole="">
-            <v:imagedata r:id="rId10" o:title=""/>
+            <v:imagedata r:id="rId15" o:title=""/>
           </v:shape>
-          <o:OLEObject Type="Embed" ProgID="Word.OpenDocumentText.12" ShapeID="_x0000_i1027" DrawAspect="Content" ObjectID="_1673842019" r:id="rId11"/>
+          <o:OLEObject Type="Embed" ProgID="Word.OpenDocumentText.12" ShapeID="_x0000_i1027" DrawAspect="Content" ObjectID="_1674227526" r:id="rId16"/>
         </w:object>
       </w:r>
     </w:p>
@@ -3032,12 +3826,22 @@
           <w:rFonts w:ascii="Inconsolata" w:hAnsi="Inconsolata"/>
         </w:rPr>
       </w:pPr>
+      <w:proofErr w:type="gramStart"/>
       <w:r>
         <w:rPr>
           <w:rFonts w:ascii="Inconsolata" w:hAnsi="Inconsolata"/>
           <w:color w:val="3333FF"/>
         </w:rPr>
-        <w:t>equals()</w:t>
+        <w:lastRenderedPageBreak/>
+        <w:t>equals(</w:t>
+      </w:r>
+      <w:proofErr w:type="gramEnd"/>
+      <w:r>
+        <w:rPr>
+          <w:rFonts w:ascii="Inconsolata" w:hAnsi="Inconsolata"/>
+          <w:color w:val="3333FF"/>
+        </w:rPr>
+        <w:t>)</w:t>
       </w:r>
       <w:r>
         <w:rPr>
@@ -3156,8 +3960,9 @@
         <w:t>Arrays</w:t>
       </w:r>
     </w:p>
-    <w:bookmarkStart w:id="4" w:name="_MON_1672031556"/>
-    <w:bookmarkEnd w:id="4"/>
+    <w:bookmarkStart w:id="4" w:name="_GoBack"/>
+    <w:bookmarkStart w:id="5" w:name="_MON_1672031556"/>
+    <w:bookmarkEnd w:id="5"/>
     <w:p>
       <w:pPr>
         <w:spacing w:line="276" w:lineRule="auto"/>
@@ -3170,13 +3975,14 @@
         </w:rPr>
       </w:pPr>
       <w:r>
-        <w:object w:dxaOrig="9360" w:dyaOrig="234">
-          <v:shape id="_x0000_i1028" type="#_x0000_t75" style="width:468pt;height:12pt" o:ole="">
-            <v:imagedata r:id="rId12" o:title=""/>
+        <w:object w:dxaOrig="9360" w:dyaOrig="468">
+          <v:shape id="_x0000_i1057" type="#_x0000_t75" style="width:468pt;height:24pt" o:ole="">
+            <v:imagedata r:id="rId17" o:title=""/>
           </v:shape>
-          <o:OLEObject Type="Embed" ProgID="Word.OpenDocumentText.12" ShapeID="_x0000_i1028" DrawAspect="Content" ObjectID="_1673842020" r:id="rId13"/>
+          <o:OLEObject Type="Embed" ProgID="Word.OpenDocumentText.12" ShapeID="_x0000_i1057" DrawAspect="Content" ObjectID="_1674227527" r:id="rId18"/>
         </w:object>
       </w:r>
+      <w:bookmarkEnd w:id="4"/>
     </w:p>
     <w:p>
       <w:pPr>
@@ -3271,12 +4077,21 @@
         </w:rPr>
         <w:t xml:space="preserve">We cannot perform </w:t>
       </w:r>
+      <w:proofErr w:type="gramStart"/>
       <w:r>
         <w:rPr>
           <w:rFonts w:ascii="Inconsolata" w:hAnsi="Inconsolata"/>
           <w:color w:val="3333FF"/>
         </w:rPr>
-        <w:t>add()</w:t>
+        <w:t>add(</w:t>
+      </w:r>
+      <w:proofErr w:type="gramEnd"/>
+      <w:r>
+        <w:rPr>
+          <w:rFonts w:ascii="Inconsolata" w:hAnsi="Inconsolata"/>
+          <w:color w:val="3333FF"/>
+        </w:rPr>
+        <w:t>)</w:t>
       </w:r>
       <w:r>
         <w:rPr>
@@ -3284,12 +4099,21 @@
         </w:rPr>
         <w:t xml:space="preserve"> or </w:t>
       </w:r>
+      <w:proofErr w:type="spellStart"/>
       <w:r>
         <w:rPr>
           <w:rFonts w:ascii="Inconsolata" w:hAnsi="Inconsolata"/>
           <w:color w:val="3333FF"/>
         </w:rPr>
-        <w:t>addAll()</w:t>
+        <w:t>addAll</w:t>
+      </w:r>
+      <w:proofErr w:type="spellEnd"/>
+      <w:r>
+        <w:rPr>
+          <w:rFonts w:ascii="Inconsolata" w:hAnsi="Inconsolata"/>
+          <w:color w:val="3333FF"/>
+        </w:rPr>
+        <w:t>()</w:t>
       </w:r>
       <w:r>
         <w:rPr>
@@ -3310,12 +4134,21 @@
         </w:rPr>
         <w:t xml:space="preserve"> since it is backed by the arrays that are of fixed length. Only </w:t>
       </w:r>
+      <w:proofErr w:type="gramStart"/>
       <w:r>
         <w:rPr>
           <w:rFonts w:ascii="Inconsolata" w:hAnsi="Inconsolata"/>
           <w:color w:val="3333FF"/>
         </w:rPr>
-        <w:t>remove()</w:t>
+        <w:t>remove(</w:t>
+      </w:r>
+      <w:proofErr w:type="gramEnd"/>
+      <w:r>
+        <w:rPr>
+          <w:rFonts w:ascii="Inconsolata" w:hAnsi="Inconsolata"/>
+          <w:color w:val="3333FF"/>
+        </w:rPr>
+        <w:t>)</w:t>
       </w:r>
       <w:r>
         <w:rPr>
@@ -3434,8 +4267,8 @@
         <w:t>ArrayList</w:t>
       </w:r>
     </w:p>
-    <w:bookmarkStart w:id="5" w:name="_MON_1671965521"/>
-    <w:bookmarkEnd w:id="5"/>
+    <w:bookmarkStart w:id="6" w:name="_MON_1671965521"/>
+    <w:bookmarkEnd w:id="6"/>
     <w:p>
       <w:pPr>
         <w:spacing w:line="276" w:lineRule="auto"/>
@@ -3452,9 +4285,9 @@
         </w:rPr>
         <w:object w:dxaOrig="9360" w:dyaOrig="937">
           <v:shape id="_x0000_i1029" type="#_x0000_t75" style="width:468pt;height:46.8pt" o:ole="">
-            <v:imagedata r:id="rId14" o:title=""/>
+            <v:imagedata r:id="rId19" o:title=""/>
           </v:shape>
-          <o:OLEObject Type="Embed" ProgID="Word.OpenDocumentText.12" ShapeID="_x0000_i1029" DrawAspect="Content" ObjectID="_1673842021" r:id="rId15"/>
+          <o:OLEObject Type="Embed" ProgID="Word.OpenDocumentText.12" ShapeID="_x0000_i1029" DrawAspect="Content" ObjectID="_1674227528" r:id="rId20"/>
         </w:object>
       </w:r>
     </w:p>
@@ -3694,12 +4527,21 @@
         </w:rPr>
         <w:t xml:space="preserve">ArrayList is preferred when there are high number of </w:t>
       </w:r>
+      <w:proofErr w:type="gramStart"/>
       <w:r>
         <w:rPr>
           <w:rFonts w:ascii="Inconsolata" w:hAnsi="Inconsolata"/>
           <w:color w:val="3333FF"/>
         </w:rPr>
-        <w:t>get()</w:t>
+        <w:t>get(</w:t>
+      </w:r>
+      <w:proofErr w:type="gramEnd"/>
+      <w:r>
+        <w:rPr>
+          <w:rFonts w:ascii="Inconsolata" w:hAnsi="Inconsolata"/>
+          <w:color w:val="3333FF"/>
+        </w:rPr>
+        <w:t>)</w:t>
       </w:r>
       <w:r>
         <w:rPr>
@@ -3776,7 +4618,6 @@
           <w:rFonts w:ascii="Inconsolata" w:hAnsi="Inconsolata"/>
           <w:b/>
         </w:rPr>
-        <w:lastRenderedPageBreak/>
         <w:t>How do we remove duplicates from an ArrayList?</w:t>
       </w:r>
     </w:p>
@@ -3805,13 +4646,29 @@
           <w:i/>
           <w:color w:val="3333FF"/>
         </w:rPr>
-        <w:t>HashSet/LinkedHashSet</w:t>
-      </w:r>
-      <w:r>
-        <w:rPr>
-          <w:rFonts w:ascii="Inconsolata" w:hAnsi="Inconsolata"/>
-        </w:rPr>
-        <w:t>(to preserve insertion order) to remove duplicates</w:t>
+        <w:t>HashSet/</w:t>
+      </w:r>
+      <w:proofErr w:type="gramStart"/>
+      <w:r>
+        <w:rPr>
+          <w:rFonts w:ascii="Inconsolata" w:hAnsi="Inconsolata"/>
+          <w:i/>
+          <w:color w:val="3333FF"/>
+        </w:rPr>
+        <w:t>LinkedHashSet</w:t>
+      </w:r>
+      <w:r>
+        <w:rPr>
+          <w:rFonts w:ascii="Inconsolata" w:hAnsi="Inconsolata"/>
+        </w:rPr>
+        <w:t>(</w:t>
+      </w:r>
+      <w:proofErr w:type="gramEnd"/>
+      <w:r>
+        <w:rPr>
+          <w:rFonts w:ascii="Inconsolata" w:hAnsi="Inconsolata"/>
+        </w:rPr>
+        <w:t>to preserve insertion order) to remove duplicates</w:t>
       </w:r>
     </w:p>
     <w:p>
@@ -4006,12 +4863,21 @@
         </w:rPr>
         <w:t xml:space="preserve">This list creates a copy of the underlying ArrayList for every mutation i.e., </w:t>
       </w:r>
+      <w:proofErr w:type="gramStart"/>
       <w:r>
         <w:rPr>
           <w:rFonts w:ascii="Inconsolata" w:hAnsi="Inconsolata"/>
           <w:color w:val="0000FF"/>
         </w:rPr>
-        <w:t>set()</w:t>
+        <w:t>set(</w:t>
+      </w:r>
+      <w:proofErr w:type="gramEnd"/>
+      <w:r>
+        <w:rPr>
+          <w:rFonts w:ascii="Inconsolata" w:hAnsi="Inconsolata"/>
+          <w:color w:val="0000FF"/>
+        </w:rPr>
+        <w:t>)</w:t>
       </w:r>
       <w:r>
         <w:rPr>
@@ -4159,7 +5025,7 @@
           <w:szCs w:val="24"/>
         </w:rPr>
       </w:pPr>
-      <w:hyperlink r:id="rId16" w:history="1">
+      <w:hyperlink r:id="rId21" w:history="1">
         <w:r>
           <w:rPr>
             <w:rStyle w:val="Hyperlink"/>
@@ -4173,8 +5039,8 @@
         </w:r>
       </w:hyperlink>
     </w:p>
-    <w:bookmarkStart w:id="6" w:name="_MON_1671949505"/>
-    <w:bookmarkEnd w:id="6"/>
+    <w:bookmarkStart w:id="7" w:name="_MON_1671949505"/>
+    <w:bookmarkEnd w:id="7"/>
     <w:p>
       <w:pPr>
         <w:pStyle w:val="HTMLPreformatted"/>
@@ -4195,9 +5061,9 @@
         </w:rPr>
         <w:object w:dxaOrig="9360" w:dyaOrig="632">
           <v:shape id="_x0000_i1030" type="#_x0000_t75" style="width:468pt;height:31.8pt" o:ole="">
-            <v:imagedata r:id="rId17" o:title=""/>
+            <v:imagedata r:id="rId22" o:title=""/>
           </v:shape>
-          <o:OLEObject Type="Embed" ProgID="Word.OpenDocumentText.12" ShapeID="_x0000_i1030" DrawAspect="Content" ObjectID="_1673842022" r:id="rId18"/>
+          <o:OLEObject Type="Embed" ProgID="Word.OpenDocumentText.12" ShapeID="_x0000_i1030" DrawAspect="Content" ObjectID="_1674227529" r:id="rId23"/>
         </w:object>
       </w:r>
     </w:p>
@@ -4264,12 +5130,21 @@
         </w:rPr>
         <w:t xml:space="preserve"> principle and allows for retrieval of data in constant time </w:t>
       </w:r>
+      <w:proofErr w:type="gramStart"/>
       <w:r>
         <w:rPr>
           <w:rFonts w:ascii="Inconsolata" w:hAnsi="Inconsolata"/>
           <w:color w:val="3333FF"/>
         </w:rPr>
-        <w:t>O(1)</w:t>
+        <w:t>O(</w:t>
+      </w:r>
+      <w:proofErr w:type="gramEnd"/>
+      <w:r>
+        <w:rPr>
+          <w:rFonts w:ascii="Inconsolata" w:hAnsi="Inconsolata"/>
+          <w:color w:val="3333FF"/>
+        </w:rPr>
+        <w:t>1)</w:t>
       </w:r>
       <w:r>
         <w:rPr>
@@ -4331,12 +5206,21 @@
           <w:rFonts w:ascii="Inconsolata" w:hAnsi="Inconsolata"/>
         </w:rPr>
       </w:pPr>
+      <w:proofErr w:type="gramStart"/>
       <w:r>
         <w:rPr>
           <w:rFonts w:ascii="Inconsolata" w:hAnsi="Inconsolata"/>
           <w:color w:val="3333FF"/>
         </w:rPr>
-        <w:t>put()</w:t>
+        <w:t>put(</w:t>
+      </w:r>
+      <w:proofErr w:type="gramEnd"/>
+      <w:r>
+        <w:rPr>
+          <w:rFonts w:ascii="Inconsolata" w:hAnsi="Inconsolata"/>
+          <w:color w:val="3333FF"/>
+        </w:rPr>
+        <w:t>)</w:t>
       </w:r>
       <w:r>
         <w:rPr>
@@ -4390,12 +5274,21 @@
         </w:rPr>
         <w:t xml:space="preserve"> are passed to the </w:t>
       </w:r>
+      <w:proofErr w:type="gramStart"/>
       <w:r>
         <w:rPr>
           <w:rFonts w:ascii="Inconsolata" w:hAnsi="Inconsolata"/>
           <w:color w:val="3333FF"/>
         </w:rPr>
-        <w:t>put()</w:t>
+        <w:t>put(</w:t>
+      </w:r>
+      <w:proofErr w:type="gramEnd"/>
+      <w:r>
+        <w:rPr>
+          <w:rFonts w:ascii="Inconsolata" w:hAnsi="Inconsolata"/>
+          <w:color w:val="3333FF"/>
+        </w:rPr>
+        <w:t>)</w:t>
       </w:r>
       <w:r>
         <w:rPr>
@@ -4417,12 +5310,21 @@
           <w:rFonts w:ascii="Inconsolata" w:hAnsi="Inconsolata"/>
         </w:rPr>
       </w:pPr>
+      <w:proofErr w:type="gramStart"/>
       <w:r>
         <w:rPr>
           <w:rFonts w:ascii="Inconsolata" w:hAnsi="Inconsolata"/>
           <w:color w:val="3333FF"/>
         </w:rPr>
-        <w:t>hashCode()</w:t>
+        <w:t>hashCode(</w:t>
+      </w:r>
+      <w:proofErr w:type="gramEnd"/>
+      <w:r>
+        <w:rPr>
+          <w:rFonts w:ascii="Inconsolata" w:hAnsi="Inconsolata"/>
+          <w:color w:val="3333FF"/>
+        </w:rPr>
+        <w:t>)</w:t>
       </w:r>
       <w:r>
         <w:rPr>
@@ -4534,7 +5436,21 @@
         <w:rPr>
           <w:rFonts w:ascii="Inconsolata" w:hAnsi="Inconsolata"/>
         </w:rPr>
-        <w:t xml:space="preserve">when a key is passed to the get(), </w:t>
+        <w:t xml:space="preserve">when a key is passed to the </w:t>
+      </w:r>
+      <w:proofErr w:type="gramStart"/>
+      <w:r>
+        <w:rPr>
+          <w:rFonts w:ascii="Inconsolata" w:hAnsi="Inconsolata"/>
+        </w:rPr>
+        <w:t>get(</w:t>
+      </w:r>
+      <w:proofErr w:type="gramEnd"/>
+      <w:r>
+        <w:rPr>
+          <w:rFonts w:ascii="Inconsolata" w:hAnsi="Inconsolata"/>
+        </w:rPr>
+        <w:t xml:space="preserve">), </w:t>
       </w:r>
     </w:p>
     <w:p>
@@ -4550,6 +5466,7 @@
           <w:rFonts w:ascii="Inconsolata" w:hAnsi="Inconsolata"/>
         </w:rPr>
       </w:pPr>
+      <w:proofErr w:type="gramStart"/>
       <w:r>
         <w:rPr>
           <w:rFonts w:ascii="Inconsolata" w:hAnsi="Inconsolata"/>
@@ -4562,7 +5479,15 @@
           <w:rFonts w:ascii="Inconsolata" w:hAnsi="Inconsolata"/>
           <w:color w:val="3333FF"/>
         </w:rPr>
-        <w:t>ode()</w:t>
+        <w:t>ode(</w:t>
+      </w:r>
+      <w:proofErr w:type="gramEnd"/>
+      <w:r>
+        <w:rPr>
+          <w:rFonts w:ascii="Inconsolata" w:hAnsi="Inconsolata"/>
+          <w:color w:val="3333FF"/>
+        </w:rPr>
+        <w:t>)</w:t>
       </w:r>
       <w:r>
         <w:rPr>
@@ -4604,12 +5529,21 @@
           <w:rFonts w:ascii="Inconsolata" w:hAnsi="Inconsolata"/>
         </w:rPr>
       </w:pPr>
+      <w:proofErr w:type="gramStart"/>
       <w:r>
         <w:rPr>
           <w:rFonts w:ascii="Inconsolata" w:hAnsi="Inconsolata"/>
           <w:color w:val="3333FF"/>
         </w:rPr>
-        <w:t>equals()</w:t>
+        <w:t>equals(</w:t>
+      </w:r>
+      <w:proofErr w:type="gramEnd"/>
+      <w:r>
+        <w:rPr>
+          <w:rFonts w:ascii="Inconsolata" w:hAnsi="Inconsolata"/>
+          <w:color w:val="3333FF"/>
+        </w:rPr>
+        <w:t>)</w:t>
       </w:r>
       <w:r>
         <w:rPr>
@@ -4773,12 +5707,21 @@
         </w:rPr>
         <w:t xml:space="preserve">by calling </w:t>
       </w:r>
+      <w:proofErr w:type="gramStart"/>
       <w:r>
         <w:rPr>
           <w:rFonts w:ascii="Inconsolata" w:hAnsi="Inconsolata"/>
           <w:color w:val="3333FF"/>
         </w:rPr>
-        <w:t>equals()</w:t>
+        <w:t>equals(</w:t>
+      </w:r>
+      <w:proofErr w:type="gramEnd"/>
+      <w:r>
+        <w:rPr>
+          <w:rFonts w:ascii="Inconsolata" w:hAnsi="Inconsolata"/>
+          <w:color w:val="3333FF"/>
+        </w:rPr>
+        <w:t>)</w:t>
       </w:r>
       <w:r>
         <w:rPr>
@@ -4836,7 +5779,6 @@
           <w:rFonts w:ascii="Inconsolata" w:hAnsi="Inconsolata"/>
           <w:b/>
         </w:rPr>
-        <w:lastRenderedPageBreak/>
         <w:t xml:space="preserve">What is the difference between </w:t>
       </w:r>
       <w:r>
@@ -4949,11 +5891,19 @@
         </w:rPr>
         <w:t xml:space="preserve">Concurrent: </w:t>
       </w:r>
-      <w:r>
-        <w:rPr>
-          <w:rFonts w:ascii="Inconsolata" w:hAnsi="Inconsolata"/>
-        </w:rPr>
-        <w:t>hashmap bucket-level lock</w:t>
+      <w:proofErr w:type="spellStart"/>
+      <w:r>
+        <w:rPr>
+          <w:rFonts w:ascii="Inconsolata" w:hAnsi="Inconsolata"/>
+        </w:rPr>
+        <w:t>hashmap</w:t>
+      </w:r>
+      <w:proofErr w:type="spellEnd"/>
+      <w:r>
+        <w:rPr>
+          <w:rFonts w:ascii="Inconsolata" w:hAnsi="Inconsolata"/>
+        </w:rPr>
+        <w:t xml:space="preserve"> bucket-level lock</w:t>
       </w:r>
       <w:r>
         <w:rPr>
@@ -5112,6 +6062,7 @@
           <w:noProof/>
           <w:color w:val="3333FF"/>
         </w:rPr>
+        <w:lastRenderedPageBreak/>
         <mc:AlternateContent>
           <mc:Choice Requires="wps">
             <w:drawing>
@@ -5288,8 +6239,8 @@
         <w:t>parameters with a lambda entity</w:t>
       </w:r>
     </w:p>
-    <w:bookmarkStart w:id="7" w:name="_MON_1672473414"/>
-    <w:bookmarkEnd w:id="7"/>
+    <w:bookmarkStart w:id="8" w:name="_MON_1672473414"/>
+    <w:bookmarkEnd w:id="8"/>
     <w:p>
       <w:pPr>
         <w:pStyle w:val="ListParagraph"/>
@@ -5305,10 +6256,10 @@
           <w:rFonts w:ascii="Inconsolata" w:hAnsi="Inconsolata"/>
         </w:rPr>
         <w:object w:dxaOrig="9360" w:dyaOrig="211">
-          <v:shape id="_x0000_i1036" type="#_x0000_t75" style="width:468pt;height:10.8pt" o:ole="">
-            <v:imagedata r:id="rId19" o:title=""/>
+          <v:shape id="_x0000_i1031" type="#_x0000_t75" style="width:468pt;height:10.8pt" o:ole="">
+            <v:imagedata r:id="rId24" o:title=""/>
           </v:shape>
-          <o:OLEObject Type="Embed" ProgID="Word.OpenDocumentText.12" ShapeID="_x0000_i1036" DrawAspect="Content" ObjectID="_1673842023" r:id="rId20"/>
+          <o:OLEObject Type="Embed" ProgID="Word.OpenDocumentText.12" ShapeID="_x0000_i1031" DrawAspect="Content" ObjectID="_1674227530" r:id="rId25"/>
         </w:object>
       </w:r>
     </w:p>
@@ -5363,8 +6314,8 @@
         <w:t>. Annotated using</w:t>
       </w:r>
     </w:p>
-    <w:bookmarkStart w:id="8" w:name="_MON_1672473769"/>
-    <w:bookmarkEnd w:id="8"/>
+    <w:bookmarkStart w:id="9" w:name="_MON_1672473769"/>
+    <w:bookmarkEnd w:id="9"/>
     <w:p>
       <w:pPr>
         <w:pStyle w:val="ListParagraph"/>
@@ -5380,10 +6331,10 @@
           <w:rFonts w:ascii="Inconsolata" w:hAnsi="Inconsolata"/>
         </w:rPr>
         <w:object w:dxaOrig="9360" w:dyaOrig="211">
-          <v:shape id="_x0000_i1041" type="#_x0000_t75" style="width:468pt;height:10.8pt" o:ole="">
-            <v:imagedata r:id="rId21" o:title=""/>
+          <v:shape id="_x0000_i1032" type="#_x0000_t75" style="width:468pt;height:10.8pt" o:ole="">
+            <v:imagedata r:id="rId26" o:title=""/>
           </v:shape>
-          <o:OLEObject Type="Embed" ProgID="Word.OpenDocumentText.12" ShapeID="_x0000_i1041" DrawAspect="Content" ObjectID="_1673842024" r:id="rId22"/>
+          <o:OLEObject Type="Embed" ProgID="Word.OpenDocumentText.12" ShapeID="_x0000_i1032" DrawAspect="Content" ObjectID="_1674227531" r:id="rId27"/>
         </w:object>
       </w:r>
     </w:p>
@@ -5420,8 +6371,8 @@
         <w:t>used to check if an object is non-null or empty</w:t>
       </w:r>
     </w:p>
-    <w:bookmarkStart w:id="9" w:name="_MON_1673765049"/>
-    <w:bookmarkEnd w:id="9"/>
+    <w:bookmarkStart w:id="10" w:name="_MON_1673765049"/>
+    <w:bookmarkEnd w:id="10"/>
     <w:p>
       <w:pPr>
         <w:pStyle w:val="ListParagraph"/>
@@ -5437,10 +6388,10 @@
           <w:rFonts w:ascii="Inconsolata" w:hAnsi="Inconsolata"/>
         </w:rPr>
         <w:object w:dxaOrig="9360" w:dyaOrig="211">
-          <v:shape id="_x0000_i1039" type="#_x0000_t75" style="width:468pt;height:10.8pt" o:ole="">
-            <v:imagedata r:id="rId23" o:title=""/>
+          <v:shape id="_x0000_i1033" type="#_x0000_t75" style="width:468pt;height:10.8pt" o:ole="">
+            <v:imagedata r:id="rId28" o:title=""/>
           </v:shape>
-          <o:OLEObject Type="Embed" ProgID="Word.OpenDocumentText.12" ShapeID="_x0000_i1039" DrawAspect="Content" ObjectID="_1673842025" r:id="rId24"/>
+          <o:OLEObject Type="Embed" ProgID="Word.OpenDocumentText.12" ShapeID="_x0000_i1033" DrawAspect="Content" ObjectID="_1674227532" r:id="rId29"/>
         </w:object>
       </w:r>
     </w:p>
@@ -5457,7 +6408,6 @@
         <w:rPr>
           <w:noProof/>
         </w:rPr>
-        <w:lastRenderedPageBreak/>
         <w:drawing>
           <wp:inline distT="0" distB="0" distL="0" distR="0">
             <wp:extent cx="5943600" cy="3782781"/>
@@ -5476,7 +6426,7 @@
                     </pic:cNvPicPr>
                   </pic:nvPicPr>
                   <pic:blipFill>
-                    <a:blip r:embed="rId25">
+                    <a:blip r:embed="rId30">
                       <a:extLst>
                         <a:ext uri="{28A0092B-C50C-407E-A947-70E740481C1C}">
                           <a14:useLocalDpi xmlns:a14="http://schemas.microsoft.com/office/drawing/2010/main" val="0"/>
@@ -5697,7 +6647,7 @@
               </wp:anchor>
             </w:drawing>
           </mc:Choice>
-          <mc:Fallback>
+          <mc:Fallback xmlns="">
             <w:pict>
               <v:line w14:anchorId="6495C67A" id="Straight Connector 23" o:spid="_x0000_s1026" style="position:absolute;z-index:251700224;visibility:visible;mso-wrap-style:square;mso-width-percent:0;mso-height-percent:0;mso-wrap-distance-left:9pt;mso-wrap-distance-top:0;mso-wrap-distance-right:9pt;mso-wrap-distance-bottom:0;mso-position-horizontal:absolute;mso-position-horizontal-relative:text;mso-position-vertical:absolute;mso-position-vertical-relative:text;mso-width-percent:0;mso-height-percent:0;mso-width-relative:margin;mso-height-relative:margin" from="0,5.35pt" to="498pt,5.95pt" o:gfxdata="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" strokecolor="black [3200]">
                 <v:stroke dashstyle="dash"/>
@@ -5807,7 +6757,7 @@
               </wp:anchor>
             </w:drawing>
           </mc:Choice>
-          <mc:Fallback>
+          <mc:Fallback xmlns="">
             <w:pict>
               <v:line w14:anchorId="02463A9E" id="Straight Connector 8" o:spid="_x0000_s1026" style="position:absolute;z-index:251679744;visibility:visible;mso-wrap-style:square;mso-width-percent:0;mso-height-percent:0;mso-wrap-distance-left:9pt;mso-wrap-distance-top:0;mso-wrap-distance-right:9pt;mso-wrap-distance-bottom:0;mso-position-horizontal:absolute;mso-position-horizontal-relative:text;mso-position-vertical:absolute;mso-position-vertical-relative:text;mso-width-percent:0;mso-height-percent:0;mso-width-relative:margin;mso-height-relative:margin" from="0,5.35pt" to="498pt,5.95pt" o:gfxdata="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" strokecolor="black [3200]">
                 <v:stroke dashstyle="dash"/>
@@ -5841,7 +6791,25 @@
           <w:b/>
           <w:sz w:val="24"/>
         </w:rPr>
-        <w:t xml:space="preserve"> – JDBC, JPA, Data JPA, jOOQ, Transaction Management &amp; Entity Manager</w:t>
+        <w:t xml:space="preserve"> – JDBC, JPA, Data JPA, </w:t>
+      </w:r>
+      <w:proofErr w:type="spellStart"/>
+      <w:r>
+        <w:rPr>
+          <w:rFonts w:ascii="Inconsolata" w:hAnsi="Inconsolata"/>
+          <w:b/>
+          <w:sz w:val="24"/>
+        </w:rPr>
+        <w:t>jOOQ</w:t>
+      </w:r>
+      <w:proofErr w:type="spellEnd"/>
+      <w:r>
+        <w:rPr>
+          <w:rFonts w:ascii="Inconsolata" w:hAnsi="Inconsolata"/>
+          <w:b/>
+          <w:sz w:val="24"/>
+        </w:rPr>
+        <w:t>, Transaction Management &amp; Entity Manager</w:t>
       </w:r>
     </w:p>
     <w:p>
@@ -5925,7 +6893,7 @@
               </wp:anchor>
             </w:drawing>
           </mc:Choice>
-          <mc:Fallback>
+          <mc:Fallback xmlns="">
             <w:pict>
               <v:line w14:anchorId="425F26B1" id="Straight Connector 14" o:spid="_x0000_s1026" style="position:absolute;z-index:251681792;visibility:visible;mso-wrap-style:square;mso-width-percent:0;mso-height-percent:0;mso-wrap-distance-left:9pt;mso-wrap-distance-top:0;mso-wrap-distance-right:9pt;mso-wrap-distance-bottom:0;mso-position-horizontal:absolute;mso-position-horizontal-relative:text;mso-position-vertical:absolute;mso-position-vertical-relative:text;mso-width-percent:0;mso-height-percent:0;mso-width-relative:margin;mso-height-relative:margin" from="0,4.15pt" to="498pt,4.75pt" o:gfxdata="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" strokecolor="black [3200]">
                 <v:stroke dashstyle="dash"/>
@@ -5951,18 +6919,46 @@
           <w:b/>
           <w:sz w:val="24"/>
         </w:rPr>
-        <w:t>Implement Cache – Redis vs Gemfire</w:t>
-      </w:r>
-    </w:p>
-    <w:p>
-      <w:pPr>
-        <w:spacing w:line="276" w:lineRule="auto"/>
-        <w:jc w:val="both"/>
+        <w:t xml:space="preserve">Implement Cache – </w:t>
+      </w:r>
+      <w:proofErr w:type="spellStart"/>
+      <w:r>
         <w:rPr>
           <w:rFonts w:ascii="Inconsolata" w:hAnsi="Inconsolata"/>
           <w:b/>
           <w:sz w:val="24"/>
         </w:rPr>
+        <w:t>Redis</w:t>
+      </w:r>
+      <w:proofErr w:type="spellEnd"/>
+      <w:r>
+        <w:rPr>
+          <w:rFonts w:ascii="Inconsolata" w:hAnsi="Inconsolata"/>
+          <w:b/>
+          <w:sz w:val="24"/>
+        </w:rPr>
+        <w:t xml:space="preserve"> vs </w:t>
+      </w:r>
+      <w:proofErr w:type="spellStart"/>
+      <w:r>
+        <w:rPr>
+          <w:rFonts w:ascii="Inconsolata" w:hAnsi="Inconsolata"/>
+          <w:b/>
+          <w:sz w:val="24"/>
+        </w:rPr>
+        <w:t>Gemfire</w:t>
+      </w:r>
+      <w:proofErr w:type="spellEnd"/>
+    </w:p>
+    <w:p>
+      <w:pPr>
+        <w:spacing w:line="276" w:lineRule="auto"/>
+        <w:jc w:val="both"/>
+        <w:rPr>
+          <w:rFonts w:ascii="Inconsolata" w:hAnsi="Inconsolata"/>
+          <w:b/>
+          <w:sz w:val="24"/>
+        </w:rPr>
       </w:pPr>
       <w:r>
         <w:rPr>
@@ -5970,6 +6966,7 @@
           <w:noProof/>
           <w:color w:val="3333FF"/>
         </w:rPr>
+        <w:lastRenderedPageBreak/>
         <mc:AlternateContent>
           <mc:Choice Requires="wps">
             <w:drawing>
@@ -6035,7 +7032,7 @@
               </wp:anchor>
             </w:drawing>
           </mc:Choice>
-          <mc:Fallback>
+          <mc:Fallback xmlns="">
             <w:pict>
               <v:line w14:anchorId="10BBC0C3" id="Straight Connector 15" o:spid="_x0000_s1026" style="position:absolute;z-index:251683840;visibility:visible;mso-wrap-style:square;mso-width-percent:0;mso-height-percent:0;mso-wrap-distance-left:9pt;mso-wrap-distance-top:0;mso-wrap-distance-right:9pt;mso-wrap-distance-bottom:0;mso-position-horizontal:absolute;mso-position-horizontal-relative:text;mso-position-vertical:absolute;mso-position-vertical-relative:text;mso-width-percent:0;mso-height-percent:0;mso-width-relative:margin;mso-height-relative:margin" from="0,7.15pt" to="498pt,7.75pt" o:gfxdata="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" strokecolor="black [3200]">
                 <v:stroke dashstyle="dash"/>
@@ -6149,11 +7146,19 @@
           <w:rFonts w:ascii="Inconsolata" w:hAnsi="Inconsolata"/>
         </w:rPr>
       </w:pPr>
-      <w:r>
-        <w:rPr>
-          <w:rFonts w:ascii="Inconsolata" w:hAnsi="Inconsolata"/>
-        </w:rPr>
-        <w:t>Config Server</w:t>
+      <w:proofErr w:type="spellStart"/>
+      <w:r>
+        <w:rPr>
+          <w:rFonts w:ascii="Inconsolata" w:hAnsi="Inconsolata"/>
+        </w:rPr>
+        <w:t>Config</w:t>
+      </w:r>
+      <w:proofErr w:type="spellEnd"/>
+      <w:r>
+        <w:rPr>
+          <w:rFonts w:ascii="Inconsolata" w:hAnsi="Inconsolata"/>
+        </w:rPr>
+        <w:t xml:space="preserve"> Server</w:t>
       </w:r>
     </w:p>
     <w:p>
@@ -6237,7 +7242,7 @@
               </wp:anchor>
             </w:drawing>
           </mc:Choice>
-          <mc:Fallback>
+          <mc:Fallback xmlns="">
             <w:pict>
               <v:line w14:anchorId="25353ECF" id="Straight Connector 16" o:spid="_x0000_s1026" style="position:absolute;z-index:251685888;visibility:visible;mso-wrap-style:square;mso-width-percent:0;mso-height-percent:0;mso-wrap-distance-left:9pt;mso-wrap-distance-top:0;mso-wrap-distance-right:9pt;mso-wrap-distance-bottom:0;mso-position-horizontal:absolute;mso-position-horizontal-relative:text;mso-position-vertical:absolute;mso-position-vertical-relative:text;mso-width-percent:0;mso-height-percent:0;mso-width-relative:margin;mso-height-relative:margin" from="0,7.2pt" to="498pt,7.8pt" o:gfxdata="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" strokecolor="black [3200]">
                 <v:stroke dashstyle="dash"/>
@@ -6263,18 +7268,28 @@
           <w:b/>
           <w:sz w:val="24"/>
         </w:rPr>
-        <w:t>JUnit &amp; Mockito</w:t>
-      </w:r>
-    </w:p>
-    <w:p>
-      <w:pPr>
-        <w:spacing w:line="276" w:lineRule="auto"/>
-        <w:jc w:val="both"/>
+        <w:t xml:space="preserve">JUnit &amp; </w:t>
+      </w:r>
+      <w:proofErr w:type="spellStart"/>
+      <w:r>
         <w:rPr>
           <w:rFonts w:ascii="Inconsolata" w:hAnsi="Inconsolata"/>
           <w:b/>
           <w:sz w:val="24"/>
         </w:rPr>
+        <w:t>Mockito</w:t>
+      </w:r>
+      <w:proofErr w:type="spellEnd"/>
+    </w:p>
+    <w:p>
+      <w:pPr>
+        <w:spacing w:line="276" w:lineRule="auto"/>
+        <w:jc w:val="both"/>
+        <w:rPr>
+          <w:rFonts w:ascii="Inconsolata" w:hAnsi="Inconsolata"/>
+          <w:b/>
+          <w:sz w:val="24"/>
+        </w:rPr>
       </w:pPr>
       <w:r>
         <w:rPr>
@@ -6282,7 +7297,6 @@
           <w:noProof/>
           <w:color w:val="3333FF"/>
         </w:rPr>
-        <w:lastRenderedPageBreak/>
         <mc:AlternateContent>
           <mc:Choice Requires="wps">
             <w:drawing>
@@ -6348,7 +7362,7 @@
               </wp:anchor>
             </w:drawing>
           </mc:Choice>
-          <mc:Fallback>
+          <mc:Fallback xmlns="">
             <w:pict>
               <v:line w14:anchorId="496F53CC" id="Straight Connector 17" o:spid="_x0000_s1026" style="position:absolute;z-index:251687936;visibility:visible;mso-wrap-style:square;mso-width-percent:0;mso-height-percent:0;mso-wrap-distance-left:9pt;mso-wrap-distance-top:0;mso-wrap-distance-right:9pt;mso-wrap-distance-bottom:0;mso-position-horizontal:absolute;mso-position-horizontal-relative:text;mso-position-vertical:absolute;mso-position-vertical-relative:text;mso-width-percent:0;mso-height-percent:0;mso-width-relative:margin;mso-height-relative:margin" from="0,6.6pt" to="498pt,7.2pt" o:gfxdata="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" strokecolor="black [3200]">
                 <v:stroke dashstyle="dash"/>
@@ -6458,7 +7472,7 @@
               </wp:anchor>
             </w:drawing>
           </mc:Choice>
-          <mc:Fallback>
+          <mc:Fallback xmlns="">
             <w:pict>
               <v:line w14:anchorId="575A4943" id="Straight Connector 18" o:spid="_x0000_s1026" style="position:absolute;z-index:251689984;visibility:visible;mso-wrap-style:square;mso-width-percent:0;mso-height-percent:0;mso-wrap-distance-left:9pt;mso-wrap-distance-top:0;mso-wrap-distance-right:9pt;mso-wrap-distance-bottom:0;mso-position-horizontal:absolute;mso-position-horizontal-relative:text;mso-position-vertical:absolute;mso-position-vertical-relative:text;mso-width-percent:0;mso-height-percent:0;mso-width-relative:margin;mso-height-relative:margin" from="0,5.4pt" to="498pt,6pt" o:gfxdata="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" strokecolor="black [3200]">
                 <v:stroke dashstyle="dash"/>
@@ -6486,13 +7500,41 @@
         </w:rPr>
         <w:t xml:space="preserve">AOP – </w:t>
       </w:r>
+      <w:proofErr w:type="spellStart"/>
       <w:r>
         <w:rPr>
           <w:rFonts w:ascii="Inconsolata" w:hAnsi="Inconsolata"/>
           <w:b/>
           <w:sz w:val="24"/>
         </w:rPr>
-        <w:t>Pointcuts, JointPoint, Advice</w:t>
+        <w:t>Pointcuts</w:t>
+      </w:r>
+      <w:proofErr w:type="spellEnd"/>
+      <w:r>
+        <w:rPr>
+          <w:rFonts w:ascii="Inconsolata" w:hAnsi="Inconsolata"/>
+          <w:b/>
+          <w:sz w:val="24"/>
+        </w:rPr>
+        <w:t xml:space="preserve">, </w:t>
+      </w:r>
+      <w:proofErr w:type="spellStart"/>
+      <w:r>
+        <w:rPr>
+          <w:rFonts w:ascii="Inconsolata" w:hAnsi="Inconsolata"/>
+          <w:b/>
+          <w:sz w:val="24"/>
+        </w:rPr>
+        <w:t>JointPoint</w:t>
+      </w:r>
+      <w:proofErr w:type="spellEnd"/>
+      <w:r>
+        <w:rPr>
+          <w:rFonts w:ascii="Inconsolata" w:hAnsi="Inconsolata"/>
+          <w:b/>
+          <w:sz w:val="24"/>
+        </w:rPr>
+        <w:t>, Advice</w:t>
       </w:r>
     </w:p>
     <w:p>
@@ -6576,7 +7618,7 @@
               </wp:anchor>
             </w:drawing>
           </mc:Choice>
-          <mc:Fallback>
+          <mc:Fallback xmlns="">
             <w:pict>
               <v:line w14:anchorId="08F7C83F" id="Straight Connector 19" o:spid="_x0000_s1026" style="position:absolute;z-index:251692032;visibility:visible;mso-wrap-style:square;mso-width-percent:0;mso-height-percent:0;mso-wrap-distance-left:9pt;mso-wrap-distance-top:0;mso-wrap-distance-right:9pt;mso-wrap-distance-bottom:0;mso-position-horizontal:absolute;mso-position-horizontal-relative:text;mso-position-vertical:absolute;mso-position-vertical-relative:text;mso-width-percent:0;mso-height-percent:0;mso-width-relative:margin;mso-height-relative:margin" from="0,7.2pt" to="498pt,7.8pt" o:gfxdata="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" strokecolor="black [3200]">
                 <v:stroke dashstyle="dash"/>
@@ -6622,8 +7664,16 @@
         <w:rPr>
           <w:rFonts w:ascii="Inconsolata" w:hAnsi="Inconsolata"/>
         </w:rPr>
-        <w:t>Spring Cloud Config</w:t>
-      </w:r>
+        <w:t xml:space="preserve">Spring Cloud </w:t>
+      </w:r>
+      <w:proofErr w:type="spellStart"/>
+      <w:r>
+        <w:rPr>
+          <w:rFonts w:ascii="Inconsolata" w:hAnsi="Inconsolata"/>
+        </w:rPr>
+        <w:t>Config</w:t>
+      </w:r>
+      <w:proofErr w:type="spellEnd"/>
     </w:p>
     <w:p>
       <w:pPr>
@@ -6642,8 +7692,16 @@
         <w:rPr>
           <w:rFonts w:ascii="Inconsolata" w:hAnsi="Inconsolata"/>
         </w:rPr>
-        <w:t>Customizing HttpClient</w:t>
-      </w:r>
+        <w:t xml:space="preserve">Customizing </w:t>
+      </w:r>
+      <w:proofErr w:type="spellStart"/>
+      <w:r>
+        <w:rPr>
+          <w:rFonts w:ascii="Inconsolata" w:hAnsi="Inconsolata"/>
+        </w:rPr>
+        <w:t>HttpClient</w:t>
+      </w:r>
+      <w:proofErr w:type="spellEnd"/>
     </w:p>
     <w:p>
       <w:pPr>
@@ -6678,11 +7736,19 @@
           <w:rFonts w:ascii="Inconsolata" w:hAnsi="Inconsolata"/>
         </w:rPr>
       </w:pPr>
-      <w:r>
-        <w:rPr>
-          <w:rFonts w:ascii="Inconsolata" w:hAnsi="Inconsolata"/>
-        </w:rPr>
-        <w:t>Hikaari Connection Pooling</w:t>
+      <w:proofErr w:type="spellStart"/>
+      <w:r>
+        <w:rPr>
+          <w:rFonts w:ascii="Inconsolata" w:hAnsi="Inconsolata"/>
+        </w:rPr>
+        <w:t>Hikaari</w:t>
+      </w:r>
+      <w:proofErr w:type="spellEnd"/>
+      <w:r>
+        <w:rPr>
+          <w:rFonts w:ascii="Inconsolata" w:hAnsi="Inconsolata"/>
+        </w:rPr>
+        <w:t xml:space="preserve"> Connection Pooling</w:t>
       </w:r>
     </w:p>
     <w:p>
@@ -6764,7 +7830,7 @@
               </wp:anchor>
             </w:drawing>
           </mc:Choice>
-          <mc:Fallback>
+          <mc:Fallback xmlns="">
             <w:pict>
               <v:line w14:anchorId="55725D7D" id="Straight Connector 20" o:spid="_x0000_s1026" style="position:absolute;z-index:251694080;visibility:visible;mso-wrap-style:square;mso-width-percent:0;mso-height-percent:0;mso-wrap-distance-left:9pt;mso-wrap-distance-top:0;mso-wrap-distance-right:9pt;mso-wrap-distance-bottom:0;mso-position-horizontal:absolute;mso-position-horizontal-relative:text;mso-position-vertical:absolute;mso-position-vertical-relative:text;mso-width-percent:0;mso-height-percent:0;mso-width-relative:margin;mso-height-relative:margin" from="0,6.6pt" to="498pt,7.2pt" o:gfxdata="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" strokecolor="black [3200]">
                 <v:stroke dashstyle="dash"/>
@@ -6794,13 +7860,38 @@
         </w:rPr>
         <w:t xml:space="preserve"> - </w:t>
       </w:r>
-      <w:hyperlink r:id="rId26" w:history="1">
+      <w:hyperlink r:id="rId31" w:history="1">
+        <w:proofErr w:type="spellStart"/>
         <w:r>
           <w:rPr>
             <w:rStyle w:val="Hyperlink"/>
             <w:rFonts w:ascii="Inconsolata" w:hAnsi="Inconsolata"/>
           </w:rPr>
-          <w:t>oop - Examples of GoF Design Patterns in Java's core libraries - Stack Overflow</w:t>
+          <w:t>oop</w:t>
+        </w:r>
+        <w:proofErr w:type="spellEnd"/>
+        <w:r>
+          <w:rPr>
+            <w:rStyle w:val="Hyperlink"/>
+            <w:rFonts w:ascii="Inconsolata" w:hAnsi="Inconsolata"/>
+          </w:rPr>
+          <w:t xml:space="preserve"> - Examples of </w:t>
+        </w:r>
+        <w:proofErr w:type="spellStart"/>
+        <w:r>
+          <w:rPr>
+            <w:rStyle w:val="Hyperlink"/>
+            <w:rFonts w:ascii="Inconsolata" w:hAnsi="Inconsolata"/>
+          </w:rPr>
+          <w:t>GoF</w:t>
+        </w:r>
+        <w:proofErr w:type="spellEnd"/>
+        <w:r>
+          <w:rPr>
+            <w:rStyle w:val="Hyperlink"/>
+            <w:rFonts w:ascii="Inconsolata" w:hAnsi="Inconsolata"/>
+          </w:rPr>
+          <w:t xml:space="preserve"> Design Patterns in Java's core libraries - Stack Overflow</w:t>
         </w:r>
       </w:hyperlink>
     </w:p>
@@ -6883,7 +7974,7 @@
               </wp:anchor>
             </w:drawing>
           </mc:Choice>
-          <mc:Fallback>
+          <mc:Fallback xmlns="">
             <w:pict>
               <v:line w14:anchorId="4E3432B5" id="Straight Connector 21" o:spid="_x0000_s1026" style="position:absolute;z-index:251696128;visibility:visible;mso-wrap-style:square;mso-width-percent:0;mso-height-percent:0;mso-wrap-distance-left:9pt;mso-wrap-distance-top:0;mso-wrap-distance-right:9pt;mso-wrap-distance-bottom:0;mso-position-horizontal:absolute;mso-position-horizontal-relative:text;mso-position-vertical:absolute;mso-position-vertical-relative:text;mso-width-percent:0;mso-height-percent:0;mso-width-relative:margin;mso-height-relative:margin" from="0,4.15pt" to="498pt,4.75pt" o:gfxdata="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" strokecolor="black [3200]">
                 <v:stroke dashstyle="dash"/>
@@ -6905,8 +7996,30 @@
         <w:rPr>
           <w:rFonts w:ascii="Inconsolata" w:hAnsi="Inconsolata"/>
         </w:rPr>
-        <w:t>Logging – log4j2, Slf4j, Splunk, Kibana</w:t>
-      </w:r>
+        <w:t xml:space="preserve">Logging – log4j2, Slf4j, </w:t>
+      </w:r>
+      <w:proofErr w:type="spellStart"/>
+      <w:r>
+        <w:rPr>
+          <w:rFonts w:ascii="Inconsolata" w:hAnsi="Inconsolata"/>
+        </w:rPr>
+        <w:t>Splunk</w:t>
+      </w:r>
+      <w:proofErr w:type="spellEnd"/>
+      <w:r>
+        <w:rPr>
+          <w:rFonts w:ascii="Inconsolata" w:hAnsi="Inconsolata"/>
+        </w:rPr>
+        <w:t xml:space="preserve">, </w:t>
+      </w:r>
+      <w:proofErr w:type="spellStart"/>
+      <w:r>
+        <w:rPr>
+          <w:rFonts w:ascii="Inconsolata" w:hAnsi="Inconsolata"/>
+        </w:rPr>
+        <w:t>Kibana</w:t>
+      </w:r>
+      <w:proofErr w:type="spellEnd"/>
     </w:p>
     <w:p>
       <w:pPr>
@@ -6987,7 +8100,7 @@
               </wp:anchor>
             </w:drawing>
           </mc:Choice>
-          <mc:Fallback>
+          <mc:Fallback xmlns="">
             <w:pict>
               <v:line w14:anchorId="6276CEEE" id="Straight Connector 22" o:spid="_x0000_s1026" style="position:absolute;z-index:251698176;visibility:visible;mso-wrap-style:square;mso-width-percent:0;mso-height-percent:0;mso-wrap-distance-left:9pt;mso-wrap-distance-top:0;mso-wrap-distance-right:9pt;mso-wrap-distance-bottom:0;mso-position-horizontal:absolute;mso-position-horizontal-relative:text;mso-position-vertical:absolute;mso-position-vertical-relative:text;mso-width-percent:0;mso-height-percent:0;mso-width-relative:margin;mso-height-relative:margin" from="0,7.75pt" to="498pt,8.35pt" o:gfxdata="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" strokecolor="black [3200]">
                 <v:stroke dashstyle="dash"/>
@@ -7043,7 +8156,7 @@
           <w:rFonts w:ascii="Inconsolata" w:hAnsi="Inconsolata"/>
         </w:rPr>
       </w:pPr>
-      <w:hyperlink r:id="rId27" w:history="1">
+      <w:hyperlink r:id="rId32" w:history="1">
         <w:r>
           <w:rPr>
             <w:rStyle w:val="Hyperlink"/>
@@ -7064,7 +8177,7 @@
           <w:rFonts w:ascii="Inconsolata" w:hAnsi="Inconsolata"/>
         </w:rPr>
       </w:pPr>
-      <w:hyperlink r:id="rId28" w:history="1">
+      <w:hyperlink r:id="rId33" w:anchor="axzz6lKxDo7sZ" w:history="1">
         <w:r>
           <w:rPr>
             <w:rStyle w:val="Hyperlink"/>
@@ -7085,7 +8198,7 @@
           <w:rFonts w:ascii="Inconsolata" w:hAnsi="Inconsolata"/>
         </w:rPr>
       </w:pPr>
-      <w:hyperlink r:id="rId29" w:history="1">
+      <w:hyperlink r:id="rId34" w:history="1">
         <w:r>
           <w:rPr>
             <w:rStyle w:val="Hyperlink"/>
@@ -7106,7 +8219,7 @@
           <w:rFonts w:ascii="Inconsolata" w:hAnsi="Inconsolata"/>
         </w:rPr>
       </w:pPr>
-      <w:hyperlink r:id="rId30" w:history="1">
+      <w:hyperlink r:id="rId35" w:history="1">
         <w:r>
           <w:rPr>
             <w:rStyle w:val="Hyperlink"/>
@@ -7127,14 +8240,23 @@
           <w:rFonts w:ascii="Inconsolata" w:hAnsi="Inconsolata"/>
         </w:rPr>
       </w:pPr>
-      <w:hyperlink r:id="rId31" w:history="1">
+      <w:hyperlink r:id="rId36" w:history="1">
         <w:r>
           <w:rPr>
             <w:rStyle w:val="Hyperlink"/>
             <w:rFonts w:ascii="Inconsolata" w:hAnsi="Inconsolata"/>
           </w:rPr>
-          <w:t>Top 50 Java 8 Interview Questions &amp; Answers 2021 - Intellipaat</w:t>
+          <w:t xml:space="preserve">Top 50 Java 8 Interview Questions &amp; Answers 2021 - </w:t>
         </w:r>
+        <w:proofErr w:type="spellStart"/>
+        <w:r>
+          <w:rPr>
+            <w:rStyle w:val="Hyperlink"/>
+            <w:rFonts w:ascii="Inconsolata" w:hAnsi="Inconsolata"/>
+          </w:rPr>
+          <w:t>Intellipaat</w:t>
+        </w:r>
+        <w:proofErr w:type="spellEnd"/>
       </w:hyperlink>
     </w:p>
     <w:p>
@@ -7195,7 +8317,7 @@
                     </pic:cNvPicPr>
                   </pic:nvPicPr>
                   <pic:blipFill>
-                    <a:blip r:embed="rId32">
+                    <a:blip r:embed="rId37">
                       <a:extLst>
                         <a:ext uri="{28A0092B-C50C-407E-A947-70E740481C1C}">
                           <a14:useLocalDpi xmlns:a14="http://schemas.microsoft.com/office/drawing/2010/main" val="0"/>
@@ -11997,7 +13119,7 @@
   <w:style w:type="paragraph" w:default="1" w:styleId="Normal">
     <w:name w:val="Normal"/>
     <w:qFormat/>
-    <w:rsid w:val="00AE08F1"/>
+    <w:rsid w:val="002A5682"/>
   </w:style>
   <w:style w:type="paragraph" w:styleId="Heading1">
     <w:name w:val="heading 1"/>
@@ -12424,7 +13546,7 @@
 </file>
 
 <file path=customXml/itemProps1.xml><?xml version="1.0" encoding="utf-8"?>
-<ds:datastoreItem xmlns:ds="http://schemas.openxmlformats.org/officeDocument/2006/customXml" ds:itemID="{CCF98767-6F80-4DF6-8A88-9ACE2A9A6D99}">
+<ds:datastoreItem xmlns:ds="http://schemas.openxmlformats.org/officeDocument/2006/customXml" ds:itemID="{35FBEBE5-C902-4EAD-9981-0BDFE079E26D}">
   <ds:schemaRefs>
     <ds:schemaRef ds:uri="http://schemas.openxmlformats.org/officeDocument/2006/bibliography"/>
   </ds:schemaRefs>

</xml_diff>

<commit_message>
Added Functional Interfaces | Longest Common Prefix - LeetCode | Arrays code
</commit_message>
<xml_diff>
--- a/java-dev/src/main/resources/notes/Java_Notes_Vk.docx
+++ b/java-dev/src/main/resources/notes/Java_Notes_Vk.docx
@@ -563,7 +563,21 @@
         <w:rPr>
           <w:rFonts w:ascii="Inconsolata" w:hAnsi="Inconsolata"/>
         </w:rPr>
-        <w:t>All objects have these methods – toString(), hashCode(), equals(), notify(), notifyAll(), wait()</w:t>
+        <w:t xml:space="preserve">All objects have these methods – </w:t>
+      </w:r>
+      <w:proofErr w:type="gramStart"/>
+      <w:r>
+        <w:rPr>
+          <w:rFonts w:ascii="Inconsolata" w:hAnsi="Inconsolata"/>
+        </w:rPr>
+        <w:t>toString(</w:t>
+      </w:r>
+      <w:proofErr w:type="gramEnd"/>
+      <w:r>
+        <w:rPr>
+          <w:rFonts w:ascii="Inconsolata" w:hAnsi="Inconsolata"/>
+        </w:rPr>
+        <w:t>), hashCode(), equals(), notify(), notifyAll(), wait()</w:t>
       </w:r>
     </w:p>
     <w:p>
@@ -716,10 +730,10 @@
             <v:path o:extrusionok="f" gradientshapeok="t" o:connecttype="rect"/>
             <o:lock v:ext="edit" aspectratio="t"/>
           </v:shapetype>
-          <v:shape id="_x0000_i1054" type="#_x0000_t75" style="width:468pt;height:31.8pt" o:ole="">
+          <v:shape id="_x0000_i1025" type="#_x0000_t75" style="width:468pt;height:31.8pt" o:ole="">
             <v:imagedata r:id="rId7" o:title=""/>
           </v:shape>
-          <o:OLEObject Type="Embed" ProgID="Word.OpenDocumentText.12" ShapeID="_x0000_i1054" DrawAspect="Content" ObjectID="_1674227523" r:id="rId8"/>
+          <o:OLEObject Type="Embed" ProgID="Word.OpenDocumentText.12" ShapeID="_x0000_i1025" DrawAspect="Content" ObjectID="_1676885192" r:id="rId8"/>
         </w:object>
       </w:r>
     </w:p>
@@ -890,8 +904,8 @@
           </w:rPr>
           <w:t>GeeksforGeeks</w:t>
         </w:r>
+        <w:proofErr w:type="spellEnd"/>
       </w:hyperlink>
-      <w:proofErr w:type="spellEnd"/>
     </w:p>
     <w:p>
       <w:pPr>
@@ -1008,7 +1022,7 @@
               </wp:anchor>
             </w:drawing>
           </mc:Choice>
-          <mc:Fallback xmlns="">
+          <mc:Fallback>
             <w:pict>
               <v:line w14:anchorId="23538B9D" id="Straight Connector 24" o:spid="_x0000_s1026" style="position:absolute;z-index:251702272;visibility:visible;mso-wrap-style:square;mso-width-percent:0;mso-height-percent:0;mso-wrap-distance-left:9pt;mso-wrap-distance-top:0;mso-wrap-distance-right:9pt;mso-wrap-distance-bottom:0;mso-position-horizontal:absolute;mso-position-horizontal-relative:text;mso-position-vertical:absolute;mso-position-vertical-relative:text;mso-width-percent:0;mso-height-percent:0;mso-width-relative:margin;mso-height-relative:margin" from="0,6.55pt" to="498pt,7.15pt" o:gfxdata="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" strokecolor="black [3200]">
                 <v:stroke dashstyle="dash"/>
@@ -1230,7 +1244,7 @@
               </wp:anchor>
             </w:drawing>
           </mc:Choice>
-          <mc:Fallback xmlns="">
+          <mc:Fallback>
             <w:pict>
               <v:line w14:anchorId="7E320C62" id="Straight Connector 2" o:spid="_x0000_s1026" style="position:absolute;z-index:251677696;visibility:visible;mso-wrap-style:square;mso-width-percent:0;mso-height-percent:0;mso-wrap-distance-left:9pt;mso-wrap-distance-top:0;mso-wrap-distance-right:9pt;mso-wrap-distance-bottom:0;mso-position-horizontal:absolute;mso-position-horizontal-relative:text;mso-position-vertical:absolute;mso-position-vertical-relative:text;mso-width-percent:0;mso-height-percent:0;mso-width-relative:margin;mso-height-relative:margin" from="0,6.55pt" to="498pt,7.15pt" o:gfxdata="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" strokecolor="black [3200]">
                 <v:stroke dashstyle="dash"/>
@@ -2514,7 +2528,7 @@
               </wp:anchor>
             </w:drawing>
           </mc:Choice>
-          <mc:Fallback xmlns="">
+          <mc:Fallback>
             <w:pict>
               <v:line w14:anchorId="2AC612A1" id="Straight Connector 10" o:spid="_x0000_s1026" style="position:absolute;z-index:251673600;visibility:visible;mso-wrap-style:square;mso-width-percent:0;mso-height-percent:0;mso-wrap-distance-left:9pt;mso-wrap-distance-top:0;mso-wrap-distance-right:9pt;mso-wrap-distance-bottom:0;mso-position-horizontal:absolute;mso-position-horizontal-relative:text;mso-position-vertical:absolute;mso-position-vertical-relative:text;mso-width-percent:0;mso-height-percent:0;mso-width-relative:margin;mso-height-relative:margin" from="0,5.95pt" to="498pt,6.55pt" o:gfxdata="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" strokecolor="black [3200]">
                 <v:stroke dashstyle="dash"/>
@@ -2557,10 +2571,10 @@
       </w:pPr>
       <w:r>
         <w:object w:dxaOrig="9360" w:dyaOrig="1171">
-          <v:shape id="_x0000_i1025" type="#_x0000_t75" style="width:468pt;height:58.8pt" o:ole="">
+          <v:shape id="_x0000_i1026" type="#_x0000_t75" style="width:468pt;height:58.8pt" o:ole="">
             <v:imagedata r:id="rId11" o:title=""/>
           </v:shape>
-          <o:OLEObject Type="Embed" ProgID="Word.OpenDocumentText.12" ShapeID="_x0000_i1025" DrawAspect="Content" ObjectID="_1674227524" r:id="rId12"/>
+          <o:OLEObject Type="Embed" ProgID="Word.OpenDocumentText.12" ShapeID="_x0000_i1026" DrawAspect="Content" ObjectID="_1676885193" r:id="rId12"/>
         </w:object>
       </w:r>
     </w:p>
@@ -2771,7 +2785,7 @@
               </wp:anchor>
             </w:drawing>
           </mc:Choice>
-          <mc:Fallback xmlns="">
+          <mc:Fallback>
             <w:pict>
               <v:line w14:anchorId="06534235" id="Straight Connector 4" o:spid="_x0000_s1026" style="position:absolute;z-index:251663360;visibility:visible;mso-wrap-style:square;mso-width-percent:0;mso-height-percent:0;mso-wrap-distance-left:9pt;mso-wrap-distance-top:0;mso-wrap-distance-right:9pt;mso-wrap-distance-bottom:0;mso-position-horizontal:absolute;mso-position-horizontal-relative:text;mso-position-vertical:absolute;mso-position-vertical-relative:text;mso-width-percent:0;mso-height-percent:0;mso-width-relative:margin;mso-height-relative:margin" from="0,5.4pt" to="498pt,6pt" o:gfxdata="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" strokecolor="black [3200]">
                 <v:stroke dashstyle="dash"/>
@@ -2817,10 +2831,10 @@
           <w:rFonts w:ascii="Inconsolata" w:hAnsi="Inconsolata"/>
         </w:rPr>
         <w:object w:dxaOrig="9360" w:dyaOrig="702">
-          <v:shape id="_x0000_i1026" type="#_x0000_t75" style="width:468pt;height:35.4pt" o:ole="">
+          <v:shape id="_x0000_i1027" type="#_x0000_t75" style="width:468pt;height:35.4pt" o:ole="">
             <v:imagedata r:id="rId13" o:title=""/>
           </v:shape>
-          <o:OLEObject Type="Embed" ProgID="Word.OpenDocumentText.12" ShapeID="_x0000_i1026" DrawAspect="Content" ObjectID="_1674227525" r:id="rId14"/>
+          <o:OLEObject Type="Embed" ProgID="Word.OpenDocumentText.12" ShapeID="_x0000_i1027" DrawAspect="Content" ObjectID="_1676885194" r:id="rId14"/>
         </w:object>
       </w:r>
     </w:p>
@@ -2993,7 +3007,7 @@
               </wp:anchor>
             </w:drawing>
           </mc:Choice>
-          <mc:Fallback xmlns="">
+          <mc:Fallback>
             <w:pict>
               <v:line w14:anchorId="37EC452D" id="Straight Connector 3" o:spid="_x0000_s1026" style="position:absolute;z-index:251661312;visibility:visible;mso-wrap-style:square;mso-width-percent:0;mso-height-percent:0;mso-wrap-distance-left:9pt;mso-wrap-distance-top:0;mso-wrap-distance-right:9pt;mso-wrap-distance-bottom:0;mso-position-horizontal:absolute;mso-position-horizontal-relative:text;mso-position-vertical:absolute;mso-position-vertical-relative:text;mso-width-percent:0;mso-height-percent:0;mso-width-relative:margin;mso-height-relative:margin" from="0,7.75pt" to="498pt,8.35pt" o:gfxdata="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" strokecolor="black [3200]">
                 <v:stroke dashstyle="dash"/>
@@ -3721,7 +3735,7 @@
               </wp:anchor>
             </w:drawing>
           </mc:Choice>
-          <mc:Fallback xmlns="">
+          <mc:Fallback>
             <w:pict>
               <v:line w14:anchorId="1622D295" id="Straight Connector 5" o:spid="_x0000_s1026" style="position:absolute;z-index:251665408;visibility:visible;mso-wrap-style:square;mso-width-percent:0;mso-height-percent:0;mso-wrap-distance-left:9pt;mso-wrap-distance-top:0;mso-wrap-distance-right:9pt;mso-wrap-distance-bottom:0;mso-position-horizontal:absolute;mso-position-horizontal-relative:text;mso-position-vertical:absolute;mso-position-vertical-relative:text;mso-width-percent:0;mso-height-percent:0;mso-width-relative:margin;mso-height-relative:margin" from="0,12.55pt" to="498pt,13.15pt" o:gfxdata="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" strokecolor="black [3200]">
                 <v:stroke dashstyle="dash"/>
@@ -3782,10 +3796,10 @@
           <w:sz w:val="28"/>
         </w:rPr>
         <w:object w:dxaOrig="9360" w:dyaOrig="937">
-          <v:shape id="_x0000_i1027" type="#_x0000_t75" style="width:468pt;height:46.8pt" o:ole="">
+          <v:shape id="_x0000_i1028" type="#_x0000_t75" style="width:468pt;height:46.8pt" o:ole="">
             <v:imagedata r:id="rId15" o:title=""/>
           </v:shape>
-          <o:OLEObject Type="Embed" ProgID="Word.OpenDocumentText.12" ShapeID="_x0000_i1027" DrawAspect="Content" ObjectID="_1674227526" r:id="rId16"/>
+          <o:OLEObject Type="Embed" ProgID="Word.OpenDocumentText.12" ShapeID="_x0000_i1028" DrawAspect="Content" ObjectID="_1676885195" r:id="rId16"/>
         </w:object>
       </w:r>
     </w:p>
@@ -3929,7 +3943,7 @@
               </wp:anchor>
             </w:drawing>
           </mc:Choice>
-          <mc:Fallback xmlns="">
+          <mc:Fallback>
             <w:pict>
               <v:line w14:anchorId="5BB7286B" id="Straight Connector 1" o:spid="_x0000_s1026" style="position:absolute;z-index:251659264;visibility:visible;mso-wrap-style:square;mso-width-percent:0;mso-height-percent:0;mso-wrap-distance-left:9pt;mso-wrap-distance-top:0;mso-wrap-distance-right:9pt;mso-wrap-distance-bottom:0;mso-position-horizontal:absolute;mso-position-horizontal-relative:text;mso-position-vertical:absolute;mso-position-vertical-relative:text;mso-width-percent:0;mso-height-percent:0;mso-width-relative:margin;mso-height-relative:margin" from="-3.6pt,8.75pt" to="494.4pt,9.35pt" o:gfxdata="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" strokecolor="black [3200]">
                 <v:stroke dashstyle="dash"/>
@@ -3960,9 +3974,8 @@
         <w:t>Arrays</w:t>
       </w:r>
     </w:p>
-    <w:bookmarkStart w:id="4" w:name="_GoBack"/>
-    <w:bookmarkStart w:id="5" w:name="_MON_1672031556"/>
-    <w:bookmarkEnd w:id="5"/>
+    <w:bookmarkStart w:id="4" w:name="_MON_1672031556"/>
+    <w:bookmarkEnd w:id="4"/>
     <w:p>
       <w:pPr>
         <w:spacing w:line="276" w:lineRule="auto"/>
@@ -3976,13 +3989,12 @@
       </w:pPr>
       <w:r>
         <w:object w:dxaOrig="9360" w:dyaOrig="468">
-          <v:shape id="_x0000_i1057" type="#_x0000_t75" style="width:468pt;height:24pt" o:ole="">
+          <v:shape id="_x0000_i1029" type="#_x0000_t75" style="width:468pt;height:24pt" o:ole="">
             <v:imagedata r:id="rId17" o:title=""/>
           </v:shape>
-          <o:OLEObject Type="Embed" ProgID="Word.OpenDocumentText.12" ShapeID="_x0000_i1057" DrawAspect="Content" ObjectID="_1674227527" r:id="rId18"/>
+          <o:OLEObject Type="Embed" ProgID="Word.OpenDocumentText.12" ShapeID="_x0000_i1029" DrawAspect="Content" ObjectID="_1676885196" r:id="rId18"/>
         </w:object>
       </w:r>
-      <w:bookmarkEnd w:id="4"/>
     </w:p>
     <w:p>
       <w:pPr>
@@ -4236,7 +4248,7 @@
               </wp:anchor>
             </w:drawing>
           </mc:Choice>
-          <mc:Fallback xmlns="">
+          <mc:Fallback>
             <w:pict>
               <v:line w14:anchorId="660883EA" id="Straight Connector 6" o:spid="_x0000_s1026" style="position:absolute;z-index:251667456;visibility:visible;mso-wrap-style:square;mso-width-percent:0;mso-height-percent:0;mso-wrap-distance-left:9pt;mso-wrap-distance-top:0;mso-wrap-distance-right:9pt;mso-wrap-distance-bottom:0;mso-position-horizontal:absolute;mso-position-horizontal-relative:text;mso-position-vertical:absolute;mso-position-vertical-relative:text;mso-width-percent:0;mso-height-percent:0;mso-width-relative:margin;mso-height-relative:margin" from="0,7.8pt" to="498pt,8.4pt" o:gfxdata="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" strokecolor="black [3200]">
                 <v:stroke dashstyle="dash"/>
@@ -4267,8 +4279,8 @@
         <w:t>ArrayList</w:t>
       </w:r>
     </w:p>
-    <w:bookmarkStart w:id="6" w:name="_MON_1671965521"/>
-    <w:bookmarkEnd w:id="6"/>
+    <w:bookmarkStart w:id="5" w:name="_MON_1671965521"/>
+    <w:bookmarkEnd w:id="5"/>
     <w:p>
       <w:pPr>
         <w:spacing w:line="276" w:lineRule="auto"/>
@@ -4284,10 +4296,10 @@
           <w:sz w:val="28"/>
         </w:rPr>
         <w:object w:dxaOrig="9360" w:dyaOrig="937">
-          <v:shape id="_x0000_i1029" type="#_x0000_t75" style="width:468pt;height:46.8pt" o:ole="">
+          <v:shape id="_x0000_i1030" type="#_x0000_t75" style="width:468pt;height:46.8pt" o:ole="">
             <v:imagedata r:id="rId19" o:title=""/>
           </v:shape>
-          <o:OLEObject Type="Embed" ProgID="Word.OpenDocumentText.12" ShapeID="_x0000_i1029" DrawAspect="Content" ObjectID="_1674227528" r:id="rId20"/>
+          <o:OLEObject Type="Embed" ProgID="Word.OpenDocumentText.12" ShapeID="_x0000_i1030" DrawAspect="Content" ObjectID="_1676885197" r:id="rId20"/>
         </w:object>
       </w:r>
     </w:p>
@@ -5003,7 +5015,7 @@
               </wp:anchor>
             </w:drawing>
           </mc:Choice>
-          <mc:Fallback xmlns="">
+          <mc:Fallback>
             <w:pict>
               <v:line w14:anchorId="7CE2F11C" id="Straight Connector 7" o:spid="_x0000_s1026" style="position:absolute;z-index:251669504;visibility:visible;mso-wrap-style:square;mso-width-percent:0;mso-height-percent:0;mso-wrap-distance-left:9pt;mso-wrap-distance-top:0;mso-wrap-distance-right:9pt;mso-wrap-distance-bottom:0;mso-position-horizontal:absolute;mso-position-horizontal-relative:text;mso-position-vertical:absolute;mso-position-vertical-relative:text;mso-width-percent:0;mso-height-percent:0;mso-width-relative:margin;mso-height-relative:margin" from="0,8.35pt" to="498pt,8.95pt" o:gfxdata="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" strokecolor="black [3200]">
                 <v:stroke dashstyle="dash"/>
@@ -5039,8 +5051,8 @@
         </w:r>
       </w:hyperlink>
     </w:p>
-    <w:bookmarkStart w:id="7" w:name="_MON_1671949505"/>
-    <w:bookmarkEnd w:id="7"/>
+    <w:bookmarkStart w:id="6" w:name="_MON_1671949505"/>
+    <w:bookmarkEnd w:id="6"/>
     <w:p>
       <w:pPr>
         <w:pStyle w:val="HTMLPreformatted"/>
@@ -5060,10 +5072,10 @@
           <w:sz w:val="18"/>
         </w:rPr>
         <w:object w:dxaOrig="9360" w:dyaOrig="632">
-          <v:shape id="_x0000_i1030" type="#_x0000_t75" style="width:468pt;height:31.8pt" o:ole="">
+          <v:shape id="_x0000_i1031" type="#_x0000_t75" style="width:468pt;height:31.8pt" o:ole="">
             <v:imagedata r:id="rId22" o:title=""/>
           </v:shape>
-          <o:OLEObject Type="Embed" ProgID="Word.OpenDocumentText.12" ShapeID="_x0000_i1030" DrawAspect="Content" ObjectID="_1674227529" r:id="rId23"/>
+          <o:OLEObject Type="Embed" ProgID="Word.OpenDocumentText.12" ShapeID="_x0000_i1031" DrawAspect="Content" ObjectID="_1676885198" r:id="rId23"/>
         </w:object>
       </w:r>
     </w:p>
@@ -6128,7 +6140,7 @@
               </wp:anchor>
             </w:drawing>
           </mc:Choice>
-          <mc:Fallback xmlns="">
+          <mc:Fallback>
             <w:pict>
               <v:line w14:anchorId="0B42F378" id="Straight Connector 9" o:spid="_x0000_s1026" style="position:absolute;z-index:251671552;visibility:visible;mso-wrap-style:square;mso-width-percent:0;mso-height-percent:0;mso-wrap-distance-left:9pt;mso-wrap-distance-top:0;mso-wrap-distance-right:9pt;mso-wrap-distance-bottom:0;mso-position-horizontal:absolute;mso-position-horizontal-relative:text;mso-position-vertical:absolute;mso-position-vertical-relative:text;mso-width-percent:0;mso-height-percent:0;mso-width-relative:margin;mso-height-relative:margin" from="0,6.6pt" to="498pt,7.2pt" o:gfxdata="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" strokecolor="black [3200]">
                 <v:stroke dashstyle="dash"/>
@@ -6239,8 +6251,8 @@
         <w:t>parameters with a lambda entity</w:t>
       </w:r>
     </w:p>
-    <w:bookmarkStart w:id="8" w:name="_MON_1672473414"/>
-    <w:bookmarkEnd w:id="8"/>
+    <w:bookmarkStart w:id="7" w:name="_MON_1672473414"/>
+    <w:bookmarkEnd w:id="7"/>
     <w:p>
       <w:pPr>
         <w:pStyle w:val="ListParagraph"/>
@@ -6256,10 +6268,10 @@
           <w:rFonts w:ascii="Inconsolata" w:hAnsi="Inconsolata"/>
         </w:rPr>
         <w:object w:dxaOrig="9360" w:dyaOrig="211">
-          <v:shape id="_x0000_i1031" type="#_x0000_t75" style="width:468pt;height:10.8pt" o:ole="">
+          <v:shape id="_x0000_i1032" type="#_x0000_t75" style="width:468pt;height:10.8pt" o:ole="">
             <v:imagedata r:id="rId24" o:title=""/>
           </v:shape>
-          <o:OLEObject Type="Embed" ProgID="Word.OpenDocumentText.12" ShapeID="_x0000_i1031" DrawAspect="Content" ObjectID="_1674227530" r:id="rId25"/>
+          <o:OLEObject Type="Embed" ProgID="Word.OpenDocumentText.12" ShapeID="_x0000_i1032" DrawAspect="Content" ObjectID="_1676885199" r:id="rId25"/>
         </w:object>
       </w:r>
     </w:p>
@@ -6314,8 +6326,8 @@
         <w:t>. Annotated using</w:t>
       </w:r>
     </w:p>
-    <w:bookmarkStart w:id="9" w:name="_MON_1672473769"/>
-    <w:bookmarkEnd w:id="9"/>
+    <w:bookmarkStart w:id="8" w:name="_MON_1672473769"/>
+    <w:bookmarkEnd w:id="8"/>
     <w:p>
       <w:pPr>
         <w:pStyle w:val="ListParagraph"/>
@@ -6331,10 +6343,10 @@
           <w:rFonts w:ascii="Inconsolata" w:hAnsi="Inconsolata"/>
         </w:rPr>
         <w:object w:dxaOrig="9360" w:dyaOrig="211">
-          <v:shape id="_x0000_i1032" type="#_x0000_t75" style="width:468pt;height:10.8pt" o:ole="">
+          <v:shape id="_x0000_i1033" type="#_x0000_t75" style="width:468pt;height:10.8pt" o:ole="">
             <v:imagedata r:id="rId26" o:title=""/>
           </v:shape>
-          <o:OLEObject Type="Embed" ProgID="Word.OpenDocumentText.12" ShapeID="_x0000_i1032" DrawAspect="Content" ObjectID="_1674227531" r:id="rId27"/>
+          <o:OLEObject Type="Embed" ProgID="Word.OpenDocumentText.12" ShapeID="_x0000_i1033" DrawAspect="Content" ObjectID="_1676885200" r:id="rId27"/>
         </w:object>
       </w:r>
     </w:p>
@@ -6371,8 +6383,8 @@
         <w:t>used to check if an object is non-null or empty</w:t>
       </w:r>
     </w:p>
-    <w:bookmarkStart w:id="10" w:name="_MON_1673765049"/>
-    <w:bookmarkEnd w:id="10"/>
+    <w:bookmarkStart w:id="9" w:name="_MON_1673765049"/>
+    <w:bookmarkEnd w:id="9"/>
     <w:p>
       <w:pPr>
         <w:pStyle w:val="ListParagraph"/>
@@ -6388,10 +6400,10 @@
           <w:rFonts w:ascii="Inconsolata" w:hAnsi="Inconsolata"/>
         </w:rPr>
         <w:object w:dxaOrig="9360" w:dyaOrig="211">
-          <v:shape id="_x0000_i1033" type="#_x0000_t75" style="width:468pt;height:10.8pt" o:ole="">
+          <v:shape id="_x0000_i1034" type="#_x0000_t75" style="width:468pt;height:10.8pt" o:ole="">
             <v:imagedata r:id="rId28" o:title=""/>
           </v:shape>
-          <o:OLEObject Type="Embed" ProgID="Word.OpenDocumentText.12" ShapeID="_x0000_i1033" DrawAspect="Content" ObjectID="_1674227532" r:id="rId29"/>
+          <o:OLEObject Type="Embed" ProgID="Word.OpenDocumentText.12" ShapeID="_x0000_i1034" DrawAspect="Content" ObjectID="_1676885201" r:id="rId29"/>
         </w:object>
       </w:r>
     </w:p>
@@ -6537,7 +6549,7 @@
               </wp:anchor>
             </w:drawing>
           </mc:Choice>
-          <mc:Fallback xmlns="">
+          <mc:Fallback>
             <w:pict>
               <v:line w14:anchorId="00CBA920" id="Straight Connector 12" o:spid="_x0000_s1026" style="position:absolute;z-index:251675648;visibility:visible;mso-wrap-style:square;mso-width-percent:0;mso-height-percent:0;mso-wrap-distance-left:9pt;mso-wrap-distance-top:0;mso-wrap-distance-right:9pt;mso-wrap-distance-bottom:0;mso-position-horizontal:absolute;mso-position-horizontal-relative:text;mso-position-vertical:absolute;mso-position-vertical-relative:text;mso-width-percent:0;mso-height-percent:0;mso-width-relative:margin;mso-height-relative:margin" from="0,6.6pt" to="498pt,7.2pt" o:gfxdata="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" strokecolor="black [3200]">
                 <v:stroke dashstyle="dash"/>
@@ -6647,7 +6659,7 @@
               </wp:anchor>
             </w:drawing>
           </mc:Choice>
-          <mc:Fallback xmlns="">
+          <mc:Fallback>
             <w:pict>
               <v:line w14:anchorId="6495C67A" id="Straight Connector 23" o:spid="_x0000_s1026" style="position:absolute;z-index:251700224;visibility:visible;mso-wrap-style:square;mso-width-percent:0;mso-height-percent:0;mso-wrap-distance-left:9pt;mso-wrap-distance-top:0;mso-wrap-distance-right:9pt;mso-wrap-distance-bottom:0;mso-position-horizontal:absolute;mso-position-horizontal-relative:text;mso-position-vertical:absolute;mso-position-vertical-relative:text;mso-width-percent:0;mso-height-percent:0;mso-width-relative:margin;mso-height-relative:margin" from="0,5.35pt" to="498pt,5.95pt" o:gfxdata="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" strokecolor="black [3200]">
                 <v:stroke dashstyle="dash"/>
@@ -6757,7 +6769,7 @@
               </wp:anchor>
             </w:drawing>
           </mc:Choice>
-          <mc:Fallback xmlns="">
+          <mc:Fallback>
             <w:pict>
               <v:line w14:anchorId="02463A9E" id="Straight Connector 8" o:spid="_x0000_s1026" style="position:absolute;z-index:251679744;visibility:visible;mso-wrap-style:square;mso-width-percent:0;mso-height-percent:0;mso-wrap-distance-left:9pt;mso-wrap-distance-top:0;mso-wrap-distance-right:9pt;mso-wrap-distance-bottom:0;mso-position-horizontal:absolute;mso-position-horizontal-relative:text;mso-position-vertical:absolute;mso-position-vertical-relative:text;mso-width-percent:0;mso-height-percent:0;mso-width-relative:margin;mso-height-relative:margin" from="0,5.35pt" to="498pt,5.95pt" o:gfxdata="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" strokecolor="black [3200]">
                 <v:stroke dashstyle="dash"/>
@@ -6893,7 +6905,7 @@
               </wp:anchor>
             </w:drawing>
           </mc:Choice>
-          <mc:Fallback xmlns="">
+          <mc:Fallback>
             <w:pict>
               <v:line w14:anchorId="425F26B1" id="Straight Connector 14" o:spid="_x0000_s1026" style="position:absolute;z-index:251681792;visibility:visible;mso-wrap-style:square;mso-width-percent:0;mso-height-percent:0;mso-wrap-distance-left:9pt;mso-wrap-distance-top:0;mso-wrap-distance-right:9pt;mso-wrap-distance-bottom:0;mso-position-horizontal:absolute;mso-position-horizontal-relative:text;mso-position-vertical:absolute;mso-position-vertical-relative:text;mso-width-percent:0;mso-height-percent:0;mso-width-relative:margin;mso-height-relative:margin" from="0,4.15pt" to="498pt,4.75pt" o:gfxdata="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" strokecolor="black [3200]">
                 <v:stroke dashstyle="dash"/>
@@ -7032,7 +7044,7 @@
               </wp:anchor>
             </w:drawing>
           </mc:Choice>
-          <mc:Fallback xmlns="">
+          <mc:Fallback>
             <w:pict>
               <v:line w14:anchorId="10BBC0C3" id="Straight Connector 15" o:spid="_x0000_s1026" style="position:absolute;z-index:251683840;visibility:visible;mso-wrap-style:square;mso-width-percent:0;mso-height-percent:0;mso-wrap-distance-left:9pt;mso-wrap-distance-top:0;mso-wrap-distance-right:9pt;mso-wrap-distance-bottom:0;mso-position-horizontal:absolute;mso-position-horizontal-relative:text;mso-position-vertical:absolute;mso-position-vertical-relative:text;mso-width-percent:0;mso-height-percent:0;mso-width-relative:margin;mso-height-relative:margin" from="0,7.15pt" to="498pt,7.75pt" o:gfxdata="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" strokecolor="black [3200]">
                 <v:stroke dashstyle="dash"/>
@@ -7242,7 +7254,7 @@
               </wp:anchor>
             </w:drawing>
           </mc:Choice>
-          <mc:Fallback xmlns="">
+          <mc:Fallback>
             <w:pict>
               <v:line w14:anchorId="25353ECF" id="Straight Connector 16" o:spid="_x0000_s1026" style="position:absolute;z-index:251685888;visibility:visible;mso-wrap-style:square;mso-width-percent:0;mso-height-percent:0;mso-wrap-distance-left:9pt;mso-wrap-distance-top:0;mso-wrap-distance-right:9pt;mso-wrap-distance-bottom:0;mso-position-horizontal:absolute;mso-position-horizontal-relative:text;mso-position-vertical:absolute;mso-position-vertical-relative:text;mso-width-percent:0;mso-height-percent:0;mso-width-relative:margin;mso-height-relative:margin" from="0,7.2pt" to="498pt,7.8pt" o:gfxdata="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" strokecolor="black [3200]">
                 <v:stroke dashstyle="dash"/>
@@ -7362,7 +7374,7 @@
               </wp:anchor>
             </w:drawing>
           </mc:Choice>
-          <mc:Fallback xmlns="">
+          <mc:Fallback>
             <w:pict>
               <v:line w14:anchorId="496F53CC" id="Straight Connector 17" o:spid="_x0000_s1026" style="position:absolute;z-index:251687936;visibility:visible;mso-wrap-style:square;mso-width-percent:0;mso-height-percent:0;mso-wrap-distance-left:9pt;mso-wrap-distance-top:0;mso-wrap-distance-right:9pt;mso-wrap-distance-bottom:0;mso-position-horizontal:absolute;mso-position-horizontal-relative:text;mso-position-vertical:absolute;mso-position-vertical-relative:text;mso-width-percent:0;mso-height-percent:0;mso-width-relative:margin;mso-height-relative:margin" from="0,6.6pt" to="498pt,7.2pt" o:gfxdata="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" strokecolor="black [3200]">
                 <v:stroke dashstyle="dash"/>
@@ -7472,7 +7484,7 @@
               </wp:anchor>
             </w:drawing>
           </mc:Choice>
-          <mc:Fallback xmlns="">
+          <mc:Fallback>
             <w:pict>
               <v:line w14:anchorId="575A4943" id="Straight Connector 18" o:spid="_x0000_s1026" style="position:absolute;z-index:251689984;visibility:visible;mso-wrap-style:square;mso-width-percent:0;mso-height-percent:0;mso-wrap-distance-left:9pt;mso-wrap-distance-top:0;mso-wrap-distance-right:9pt;mso-wrap-distance-bottom:0;mso-position-horizontal:absolute;mso-position-horizontal-relative:text;mso-position-vertical:absolute;mso-position-vertical-relative:text;mso-width-percent:0;mso-height-percent:0;mso-width-relative:margin;mso-height-relative:margin" from="0,5.4pt" to="498pt,6pt" o:gfxdata="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" strokecolor="black [3200]">
                 <v:stroke dashstyle="dash"/>
@@ -7618,7 +7630,7 @@
               </wp:anchor>
             </w:drawing>
           </mc:Choice>
-          <mc:Fallback xmlns="">
+          <mc:Fallback>
             <w:pict>
               <v:line w14:anchorId="08F7C83F" id="Straight Connector 19" o:spid="_x0000_s1026" style="position:absolute;z-index:251692032;visibility:visible;mso-wrap-style:square;mso-width-percent:0;mso-height-percent:0;mso-wrap-distance-left:9pt;mso-wrap-distance-top:0;mso-wrap-distance-right:9pt;mso-wrap-distance-bottom:0;mso-position-horizontal:absolute;mso-position-horizontal-relative:text;mso-position-vertical:absolute;mso-position-vertical-relative:text;mso-width-percent:0;mso-height-percent:0;mso-width-relative:margin;mso-height-relative:margin" from="0,7.2pt" to="498pt,7.8pt" o:gfxdata="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" strokecolor="black [3200]">
                 <v:stroke dashstyle="dash"/>
@@ -7830,7 +7842,7 @@
               </wp:anchor>
             </w:drawing>
           </mc:Choice>
-          <mc:Fallback xmlns="">
+          <mc:Fallback>
             <w:pict>
               <v:line w14:anchorId="55725D7D" id="Straight Connector 20" o:spid="_x0000_s1026" style="position:absolute;z-index:251694080;visibility:visible;mso-wrap-style:square;mso-width-percent:0;mso-height-percent:0;mso-wrap-distance-left:9pt;mso-wrap-distance-top:0;mso-wrap-distance-right:9pt;mso-wrap-distance-bottom:0;mso-position-horizontal:absolute;mso-position-horizontal-relative:text;mso-position-vertical:absolute;mso-position-vertical-relative:text;mso-width-percent:0;mso-height-percent:0;mso-width-relative:margin;mso-height-relative:margin" from="0,6.6pt" to="498pt,7.2pt" o:gfxdata="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" strokecolor="black [3200]">
                 <v:stroke dashstyle="dash"/>
@@ -7974,7 +7986,7 @@
               </wp:anchor>
             </w:drawing>
           </mc:Choice>
-          <mc:Fallback xmlns="">
+          <mc:Fallback>
             <w:pict>
               <v:line w14:anchorId="4E3432B5" id="Straight Connector 21" o:spid="_x0000_s1026" style="position:absolute;z-index:251696128;visibility:visible;mso-wrap-style:square;mso-width-percent:0;mso-height-percent:0;mso-wrap-distance-left:9pt;mso-wrap-distance-top:0;mso-wrap-distance-right:9pt;mso-wrap-distance-bottom:0;mso-position-horizontal:absolute;mso-position-horizontal-relative:text;mso-position-vertical:absolute;mso-position-vertical-relative:text;mso-width-percent:0;mso-height-percent:0;mso-width-relative:margin;mso-height-relative:margin" from="0,4.15pt" to="498pt,4.75pt" o:gfxdata="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" strokecolor="black [3200]">
                 <v:stroke dashstyle="dash"/>
@@ -8100,7 +8112,7 @@
               </wp:anchor>
             </w:drawing>
           </mc:Choice>
-          <mc:Fallback xmlns="">
+          <mc:Fallback>
             <w:pict>
               <v:line w14:anchorId="6276CEEE" id="Straight Connector 22" o:spid="_x0000_s1026" style="position:absolute;z-index:251698176;visibility:visible;mso-wrap-style:square;mso-width-percent:0;mso-height-percent:0;mso-wrap-distance-left:9pt;mso-wrap-distance-top:0;mso-wrap-distance-right:9pt;mso-wrap-distance-bottom:0;mso-position-horizontal:absolute;mso-position-horizontal-relative:text;mso-position-vertical:absolute;mso-position-vertical-relative:text;mso-width-percent:0;mso-height-percent:0;mso-width-relative:margin;mso-height-relative:margin" from="0,7.75pt" to="498pt,8.35pt" o:gfxdata="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" strokecolor="black [3200]">
                 <v:stroke dashstyle="dash"/>
@@ -8237,7 +8249,10 @@
           <w:numId w:val="38"/>
         </w:numPr>
         <w:rPr>
-          <w:rFonts w:ascii="Inconsolata" w:hAnsi="Inconsolata"/>
+          <w:rStyle w:val="Hyperlink"/>
+          <w:rFonts w:ascii="Inconsolata" w:hAnsi="Inconsolata"/>
+          <w:color w:val="auto"/>
+          <w:u w:val="none"/>
         </w:rPr>
       </w:pPr>
       <w:hyperlink r:id="rId36" w:history="1">
@@ -8270,21 +8285,30 @@
           <w:rFonts w:ascii="Inconsolata" w:hAnsi="Inconsolata"/>
         </w:rPr>
       </w:pPr>
+      <w:hyperlink r:id="rId37" w:history="1">
+        <w:r>
+          <w:rPr>
+            <w:rStyle w:val="Hyperlink"/>
+            <w:rFonts w:ascii="Inconsolata" w:hAnsi="Inconsolata"/>
+          </w:rPr>
+          <w:t>https://stackoverflow.com/a/12429953/14930422</w:t>
+        </w:r>
+      </w:hyperlink>
+    </w:p>
+    <w:p>
+      <w:pPr>
+        <w:rPr>
+          <w:rFonts w:ascii="Inconsolata" w:hAnsi="Inconsolata"/>
+        </w:rPr>
+      </w:pPr>
+      <w:bookmarkStart w:id="10" w:name="_GoBack"/>
+      <w:bookmarkEnd w:id="10"/>
       <w:r>
         <w:rPr>
           <w:rFonts w:ascii="Inconsolata" w:hAnsi="Inconsolata"/>
         </w:rPr>
         <w:br w:type="page"/>
       </w:r>
-    </w:p>
-    <w:p>
-      <w:pPr>
-        <w:spacing w:line="276" w:lineRule="auto"/>
-        <w:jc w:val="both"/>
-        <w:rPr>
-          <w:rFonts w:ascii="Inconsolata" w:hAnsi="Inconsolata"/>
-        </w:rPr>
-      </w:pPr>
     </w:p>
     <w:p>
       <w:pPr>
@@ -8317,7 +8341,7 @@
                     </pic:cNvPicPr>
                   </pic:nvPicPr>
                   <pic:blipFill>
-                    <a:blip r:embed="rId37">
+                    <a:blip r:embed="rId38">
                       <a:extLst>
                         <a:ext uri="{28A0092B-C50C-407E-A947-70E740481C1C}">
                           <a14:useLocalDpi xmlns:a14="http://schemas.microsoft.com/office/drawing/2010/main" val="0"/>
@@ -13145,6 +13169,7 @@
   <w:style w:type="character" w:default="1" w:styleId="DefaultParagraphFont">
     <w:name w:val="Default Paragraph Font"/>
     <w:uiPriority w:val="1"/>
+    <w:semiHidden/>
     <w:unhideWhenUsed/>
   </w:style>
   <w:style w:type="table" w:default="1" w:styleId="TableNormal">
@@ -13546,7 +13571,7 @@
 </file>
 
 <file path=customXml/itemProps1.xml><?xml version="1.0" encoding="utf-8"?>
-<ds:datastoreItem xmlns:ds="http://schemas.openxmlformats.org/officeDocument/2006/customXml" ds:itemID="{35FBEBE5-C902-4EAD-9981-0BDFE079E26D}">
+<ds:datastoreItem xmlns:ds="http://schemas.openxmlformats.org/officeDocument/2006/customXml" ds:itemID="{9A161A33-8C20-402D-AB2D-8CAB0F4A7723}">
   <ds:schemaRefs>
     <ds:schemaRef ds:uri="http://schemas.openxmlformats.org/officeDocument/2006/bibliography"/>
   </ds:schemaRefs>

</xml_diff>